<commit_message>
All JC part changes done
</commit_message>
<xml_diff>
--- a/frontend/src/templates/TS1_SRF_JC_TEMPLATE.docx
+++ b/frontend/src/templates/TS1_SRF_JC_TEMPLATE.docx
@@ -2467,6 +2467,12 @@
               <w:rPr>
                 <w:rFonts w:cstheme="minorHAnsi"/>
               </w:rPr>
+              <w:t xml:space="preserve">  </w:t>
+            </w:r>
+            <w:r>
+              <w:rPr>
+                <w:rFonts w:cstheme="minorHAnsi"/>
+              </w:rPr>
               <w:t xml:space="preserve">JC Status: </w:t>
             </w:r>
             <w:r>
@@ -2505,6 +2511,12 @@
                 <w:u w:val="single"/>
               </w:rPr>
             </w:pPr>
+            <w:r>
+              <w:rPr>
+                <w:rFonts w:cstheme="minorHAnsi"/>
+              </w:rPr>
+              <w:t xml:space="preserve">  </w:t>
+            </w:r>
             <w:r>
               <w:rPr>
                 <w:rFonts w:cstheme="minorHAnsi"/>

</xml_diff>

<commit_message>
Notification correction is pending
</commit_message>
<xml_diff>
--- a/frontend/src/templates/TS1_SRF_JC_TEMPLATE.docx
+++ b/frontend/src/templates/TS1_SRF_JC_TEMPLATE.docx
@@ -21,17 +21,17 @@
         <w:tblLook w:val="04A0" w:firstRow="1" w:lastRow="0" w:firstColumn="1" w:lastColumn="0" w:noHBand="0" w:noVBand="1"/>
       </w:tblPr>
       <w:tblGrid>
-        <w:gridCol w:w="1474"/>
+        <w:gridCol w:w="2117"/>
         <w:gridCol w:w="1037"/>
         <w:gridCol w:w="1312"/>
         <w:gridCol w:w="92"/>
-        <w:gridCol w:w="252"/>
-        <w:gridCol w:w="189"/>
-        <w:gridCol w:w="691"/>
+        <w:gridCol w:w="118"/>
+        <w:gridCol w:w="108"/>
+        <w:gridCol w:w="624"/>
         <w:gridCol w:w="291"/>
-        <w:gridCol w:w="516"/>
-        <w:gridCol w:w="201"/>
-        <w:gridCol w:w="1167"/>
+        <w:gridCol w:w="486"/>
+        <w:gridCol w:w="173"/>
+        <w:gridCol w:w="1136"/>
         <w:gridCol w:w="2133"/>
       </w:tblGrid>
       <w:tr>
@@ -94,28 +94,10 @@
             <w:r>
               <w:rPr>
                 <w:rFonts w:cstheme="minorHAnsi"/>
-                <w:sz w:val="26"/>
-                <w:szCs w:val="26"/>
-              </w:rPr>
-              <w:t>{</w:t>
-            </w:r>
-            <w:proofErr w:type="spellStart"/>
-            <w:r>
-              <w:rPr>
-                <w:rFonts w:cstheme="minorHAnsi"/>
-                <w:sz w:val="26"/>
-                <w:szCs w:val="26"/>
-              </w:rPr>
-              <w:t>companyName</w:t>
-            </w:r>
-            <w:proofErr w:type="spellEnd"/>
-            <w:r>
-              <w:rPr>
-                <w:rFonts w:cstheme="minorHAnsi"/>
-                <w:sz w:val="26"/>
-                <w:szCs w:val="26"/>
-              </w:rPr>
-              <w:t>}</w:t>
+                <w:sz w:val="24"/>
+                <w:szCs w:val="24"/>
+              </w:rPr>
+              <w:t>{companyName}</w:t>
             </w:r>
           </w:p>
         </w:tc>
@@ -165,21 +147,7 @@
               <w:rPr>
                 <w:rFonts w:cstheme="minorHAnsi"/>
               </w:rPr>
-              <w:t>{</w:t>
-            </w:r>
-            <w:proofErr w:type="spellStart"/>
-            <w:r>
-              <w:rPr>
-                <w:rFonts w:cstheme="minorHAnsi"/>
-              </w:rPr>
-              <w:t>companyAddress</w:t>
-            </w:r>
-            <w:proofErr w:type="spellEnd"/>
-            <w:r>
-              <w:rPr>
-                <w:rFonts w:cstheme="minorHAnsi"/>
-              </w:rPr>
-              <w:t>}</w:t>
+              <w:t>{companyAddress}</w:t>
             </w:r>
           </w:p>
         </w:tc>
@@ -231,14 +199,12 @@
               </w:rPr>
               <w:t>{</w:t>
             </w:r>
-            <w:proofErr w:type="spellStart"/>
             <w:r>
               <w:rPr>
                 <w:rFonts w:cstheme="minorHAnsi"/>
               </w:rPr>
               <w:t>projectName</w:t>
             </w:r>
-            <w:proofErr w:type="spellEnd"/>
             <w:r>
               <w:rPr>
                 <w:rFonts w:cstheme="minorHAnsi"/>
@@ -461,7 +427,6 @@
               </w:rPr>
               <w:t>{</w:t>
             </w:r>
-            <w:proofErr w:type="spellStart"/>
             <w:r>
               <w:rPr>
                 <w:rFonts w:cstheme="minorHAnsi"/>
@@ -470,7 +435,6 @@
               </w:rPr>
               <w:t>slNoCounter</w:t>
             </w:r>
-            <w:proofErr w:type="spellEnd"/>
             <w:r>
               <w:rPr>
                 <w:rFonts w:cstheme="minorHAnsi"/>
@@ -555,113 +519,58 @@
                 <w:sz w:val="21"/>
                 <w:szCs w:val="21"/>
               </w:rPr>
-              <w:t>{</w:t>
-            </w:r>
-            <w:proofErr w:type="spellStart"/>
+              <w:t>{partNo}</w:t>
+            </w:r>
+          </w:p>
+        </w:tc>
+        <w:tc>
+          <w:tcPr>
+            <w:tcW w:w="1167" w:type="dxa"/>
+            <w:vAlign w:val="center"/>
+          </w:tcPr>
+          <w:p>
+            <w:pPr>
+              <w:spacing w:after="0" w:line="360" w:lineRule="auto"/>
+              <w:jc w:val="center"/>
+              <w:rPr>
+                <w:rFonts w:cstheme="minorHAnsi"/>
+                <w:bCs/>
+                <w:color w:val="1F3864" w:themeColor="accent1" w:themeShade="80"/>
+              </w:rPr>
+            </w:pPr>
             <w:r>
               <w:rPr>
                 <w:rFonts w:cstheme="minorHAnsi"/>
                 <w:sz w:val="21"/>
                 <w:szCs w:val="21"/>
               </w:rPr>
-              <w:t>partNo</w:t>
-            </w:r>
-            <w:proofErr w:type="spellEnd"/>
+              <w:t>{modelNo}</w:t>
+            </w:r>
+          </w:p>
+        </w:tc>
+        <w:tc>
+          <w:tcPr>
+            <w:tcW w:w="2133" w:type="dxa"/>
+            <w:vAlign w:val="center"/>
+          </w:tcPr>
+          <w:p>
+            <w:pPr>
+              <w:spacing w:after="0" w:line="360" w:lineRule="auto"/>
+              <w:jc w:val="center"/>
+              <w:rPr>
+                <w:rFonts w:cstheme="minorHAnsi"/>
+                <w:bCs/>
+                <w:color w:val="1F3864" w:themeColor="accent1" w:themeShade="80"/>
+              </w:rPr>
+            </w:pPr>
             <w:r>
               <w:rPr>
                 <w:rFonts w:cstheme="minorHAnsi"/>
                 <w:sz w:val="21"/>
                 <w:szCs w:val="21"/>
               </w:rPr>
-              <w:t>}</w:t>
-            </w:r>
-          </w:p>
-        </w:tc>
-        <w:tc>
-          <w:tcPr>
-            <w:tcW w:w="1167" w:type="dxa"/>
-            <w:vAlign w:val="center"/>
-          </w:tcPr>
-          <w:p>
-            <w:pPr>
-              <w:spacing w:after="0" w:line="360" w:lineRule="auto"/>
-              <w:jc w:val="center"/>
-              <w:rPr>
-                <w:rFonts w:cstheme="minorHAnsi"/>
-                <w:bCs/>
-                <w:color w:val="1F3864" w:themeColor="accent1" w:themeShade="80"/>
-              </w:rPr>
-            </w:pPr>
-            <w:r>
-              <w:rPr>
-                <w:rFonts w:cstheme="minorHAnsi"/>
-                <w:sz w:val="21"/>
-                <w:szCs w:val="21"/>
-              </w:rPr>
-              <w:t>{</w:t>
-            </w:r>
-            <w:proofErr w:type="spellStart"/>
-            <w:r>
-              <w:rPr>
-                <w:rFonts w:cstheme="minorHAnsi"/>
-                <w:sz w:val="21"/>
-                <w:szCs w:val="21"/>
-              </w:rPr>
-              <w:t>modelNo</w:t>
-            </w:r>
-            <w:proofErr w:type="spellEnd"/>
-            <w:r>
-              <w:rPr>
-                <w:rFonts w:cstheme="minorHAnsi"/>
-                <w:sz w:val="21"/>
-                <w:szCs w:val="21"/>
-              </w:rPr>
-              <w:t>}</w:t>
-            </w:r>
-          </w:p>
-        </w:tc>
-        <w:tc>
-          <w:tcPr>
-            <w:tcW w:w="2133" w:type="dxa"/>
-            <w:vAlign w:val="center"/>
-          </w:tcPr>
-          <w:p>
-            <w:pPr>
-              <w:spacing w:after="0" w:line="360" w:lineRule="auto"/>
-              <w:jc w:val="center"/>
-              <w:rPr>
-                <w:rFonts w:cstheme="minorHAnsi"/>
-                <w:bCs/>
-                <w:color w:val="1F3864" w:themeColor="accent1" w:themeShade="80"/>
-              </w:rPr>
-            </w:pPr>
-            <w:r>
-              <w:rPr>
-                <w:rFonts w:cstheme="minorHAnsi"/>
-                <w:sz w:val="21"/>
-                <w:szCs w:val="21"/>
-              </w:rPr>
-              <w:t>{</w:t>
-            </w:r>
-            <w:proofErr w:type="spellStart"/>
-            <w:r>
-              <w:rPr>
-                <w:rFonts w:cstheme="minorHAnsi"/>
-                <w:sz w:val="21"/>
-                <w:szCs w:val="21"/>
-              </w:rPr>
-              <w:t>serialNo</w:t>
-            </w:r>
-            <w:proofErr w:type="spellEnd"/>
-            <w:r>
-              <w:rPr>
-                <w:rFonts w:cstheme="minorHAnsi"/>
-                <w:sz w:val="21"/>
-                <w:szCs w:val="21"/>
-              </w:rPr>
-              <w:t>}{/</w:t>
-            </w:r>
-            <w:proofErr w:type="spellStart"/>
+              <w:t>{serialNo}{/</w:t>
+            </w:r>
             <w:r>
               <w:rPr>
                 <w:rFonts w:cstheme="minorHAnsi"/>
@@ -670,18 +579,7 @@
                 <w:szCs w:val="21"/>
                 <w:shd w:val="clear" w:color="auto" w:fill="FFFFFF"/>
               </w:rPr>
-              <w:t>eutDetails</w:t>
-            </w:r>
-            <w:proofErr w:type="spellEnd"/>
-            <w:r>
-              <w:rPr>
-                <w:rFonts w:cstheme="minorHAnsi"/>
-                <w:color w:val="000000"/>
-                <w:sz w:val="21"/>
-                <w:szCs w:val="21"/>
-                <w:shd w:val="clear" w:color="auto" w:fill="FFFFFF"/>
-              </w:rPr>
-              <w:t>}</w:t>
+              <w:t>eutDetails}</w:t>
             </w:r>
           </w:p>
         </w:tc>
@@ -864,15 +762,39 @@
                 <w:sz w:val="21"/>
                 <w:szCs w:val="21"/>
               </w:rPr>
-              <w:t>{#tests}</w:t>
-            </w:r>
-          </w:p>
-          <w:p>
-            <w:pPr>
-              <w:spacing w:after="0"/>
-              <w:jc w:val="center"/>
-              <w:rPr>
-                <w:rFonts w:cstheme="minorHAnsi"/>
+              <w:t>{#tests}{</w:t>
+            </w:r>
+            <w:r>
+              <w:rPr>
+                <w:rFonts w:cstheme="minorHAnsi"/>
+                <w:color w:val="000000"/>
+                <w:shd w:val="clear" w:color="auto" w:fill="FFFFFF"/>
+              </w:rPr>
+              <w:t>slNoCounter</w:t>
+            </w:r>
+            <w:r>
+              <w:rPr>
+                <w:rFonts w:cstheme="minorHAnsi"/>
+                <w:color w:val="000000"/>
+                <w:shd w:val="clear" w:color="auto" w:fill="FFFFFF"/>
+              </w:rPr>
+              <w:t>}</w:t>
+            </w:r>
+          </w:p>
+        </w:tc>
+        <w:tc>
+          <w:tcPr>
+            <w:tcW w:w="1037" w:type="dxa"/>
+            <w:shd w:val="clear" w:color="auto" w:fill="auto"/>
+            <w:vAlign w:val="center"/>
+          </w:tcPr>
+          <w:p>
+            <w:pPr>
+              <w:spacing w:after="0" w:line="360" w:lineRule="auto"/>
+              <w:jc w:val="center"/>
+              <w:rPr>
+                <w:rFonts w:cstheme="minorHAnsi"/>
+                <w:color w:val="1F3864" w:themeColor="accent1" w:themeShade="80"/>
               </w:rPr>
             </w:pPr>
             <w:r>
@@ -883,92 +805,72 @@
               </w:rPr>
               <w:t>{</w:t>
             </w:r>
-            <w:proofErr w:type="spellStart"/>
-            <w:r>
-              <w:rPr>
-                <w:rFonts w:cstheme="minorHAnsi"/>
-                <w:color w:val="000000"/>
-                <w:shd w:val="clear" w:color="auto" w:fill="FFFFFF"/>
-              </w:rPr>
-              <w:t>slNoCounter</w:t>
-            </w:r>
-            <w:proofErr w:type="spellEnd"/>
-            <w:r>
-              <w:rPr>
-                <w:rFonts w:cstheme="minorHAnsi"/>
-                <w:color w:val="000000"/>
-                <w:shd w:val="clear" w:color="auto" w:fill="FFFFFF"/>
-              </w:rPr>
-              <w:t>}</w:t>
-            </w:r>
-          </w:p>
-        </w:tc>
-        <w:tc>
-          <w:tcPr>
-            <w:tcW w:w="1037" w:type="dxa"/>
-            <w:shd w:val="clear" w:color="auto" w:fill="auto"/>
-            <w:vAlign w:val="center"/>
-          </w:tcPr>
-          <w:p>
-            <w:pPr>
-              <w:spacing w:after="0" w:line="360" w:lineRule="auto"/>
-              <w:jc w:val="center"/>
-              <w:rPr>
-                <w:rFonts w:cstheme="minorHAnsi"/>
-                <w:color w:val="1F3864" w:themeColor="accent1" w:themeShade="80"/>
-              </w:rPr>
-            </w:pPr>
             <w:r>
               <w:rPr>
                 <w:rFonts w:cstheme="minorHAnsi"/>
                 <w:sz w:val="21"/>
                 <w:szCs w:val="21"/>
               </w:rPr>
-              <w:t>{</w:t>
-            </w:r>
+              <w:t>test}</w:t>
+            </w:r>
+          </w:p>
+        </w:tc>
+        <w:tc>
+          <w:tcPr>
+            <w:tcW w:w="1312" w:type="dxa"/>
+            <w:shd w:val="clear" w:color="auto" w:fill="auto"/>
+            <w:vAlign w:val="center"/>
+          </w:tcPr>
+          <w:p>
+            <w:pPr>
+              <w:spacing w:after="0" w:line="360" w:lineRule="auto"/>
+              <w:jc w:val="center"/>
+              <w:rPr>
+                <w:rFonts w:cstheme="minorHAnsi"/>
+                <w:color w:val="1F3864" w:themeColor="accent1" w:themeShade="80"/>
+              </w:rPr>
+            </w:pPr>
             <w:r>
               <w:rPr>
                 <w:rFonts w:cstheme="minorHAnsi"/>
                 <w:sz w:val="21"/>
                 <w:szCs w:val="21"/>
               </w:rPr>
-              <w:t>test}</w:t>
-            </w:r>
-          </w:p>
-        </w:tc>
-        <w:tc>
-          <w:tcPr>
-            <w:tcW w:w="1312" w:type="dxa"/>
-            <w:shd w:val="clear" w:color="auto" w:fill="auto"/>
-            <w:vAlign w:val="center"/>
-          </w:tcPr>
-          <w:p>
-            <w:pPr>
-              <w:spacing w:after="0" w:line="360" w:lineRule="auto"/>
-              <w:jc w:val="center"/>
-              <w:rPr>
-                <w:rFonts w:cstheme="minorHAnsi"/>
-                <w:color w:val="1F3864" w:themeColor="accent1" w:themeShade="80"/>
-              </w:rPr>
-            </w:pPr>
+              <w:t>{</w:t>
+            </w:r>
             <w:r>
               <w:rPr>
                 <w:rFonts w:cstheme="minorHAnsi"/>
                 <w:sz w:val="21"/>
                 <w:szCs w:val="21"/>
               </w:rPr>
-              <w:t>{</w:t>
-            </w:r>
-            <w:proofErr w:type="spellStart"/>
+              <w:t>nabl}</w:t>
+            </w:r>
+          </w:p>
+        </w:tc>
+        <w:tc>
+          <w:tcPr>
+            <w:tcW w:w="2031" w:type="dxa"/>
+            <w:gridSpan w:val="6"/>
+            <w:vAlign w:val="center"/>
+          </w:tcPr>
+          <w:p>
+            <w:pPr>
+              <w:spacing w:after="0" w:line="360" w:lineRule="auto"/>
+              <w:jc w:val="center"/>
+              <w:rPr>
+                <w:rFonts w:cstheme="minorHAnsi"/>
+                <w:color w:val="1F3864" w:themeColor="accent1" w:themeShade="80"/>
+              </w:rPr>
+            </w:pPr>
             <w:r>
               <w:rPr>
                 <w:rFonts w:cstheme="minorHAnsi"/>
                 <w:sz w:val="21"/>
                 <w:szCs w:val="21"/>
               </w:rPr>
-              <w:t>nabl</w:t>
-            </w:r>
-            <w:proofErr w:type="spellEnd"/>
+              <w:t>{testStandard</w:t>
+            </w:r>
             <w:r>
               <w:rPr>
                 <w:rFonts w:cstheme="minorHAnsi"/>
@@ -981,8 +883,8 @@
         </w:tc>
         <w:tc>
           <w:tcPr>
-            <w:tcW w:w="2031" w:type="dxa"/>
-            <w:gridSpan w:val="6"/>
+            <w:tcW w:w="3501" w:type="dxa"/>
+            <w:gridSpan w:val="3"/>
             <w:vAlign w:val="center"/>
           </w:tcPr>
           <w:p>
@@ -1002,59 +904,14 @@
               </w:rPr>
               <w:t>{</w:t>
             </w:r>
-            <w:proofErr w:type="spellStart"/>
             <w:r>
               <w:rPr>
                 <w:rFonts w:cstheme="minorHAnsi"/>
                 <w:sz w:val="21"/>
                 <w:szCs w:val="21"/>
               </w:rPr>
-              <w:t>testStandard</w:t>
-            </w:r>
-            <w:proofErr w:type="spellEnd"/>
-            <w:r>
-              <w:rPr>
-                <w:rFonts w:cstheme="minorHAnsi"/>
-                <w:sz w:val="21"/>
-                <w:szCs w:val="21"/>
-              </w:rPr>
-              <w:t>}</w:t>
-            </w:r>
-          </w:p>
-        </w:tc>
-        <w:tc>
-          <w:tcPr>
-            <w:tcW w:w="3501" w:type="dxa"/>
-            <w:gridSpan w:val="3"/>
-            <w:vAlign w:val="center"/>
-          </w:tcPr>
-          <w:p>
-            <w:pPr>
-              <w:spacing w:after="0" w:line="360" w:lineRule="auto"/>
-              <w:jc w:val="center"/>
-              <w:rPr>
-                <w:rFonts w:cstheme="minorHAnsi"/>
-                <w:color w:val="1F3864" w:themeColor="accent1" w:themeShade="80"/>
-              </w:rPr>
-            </w:pPr>
-            <w:r>
-              <w:rPr>
-                <w:rFonts w:cstheme="minorHAnsi"/>
-                <w:sz w:val="21"/>
-                <w:szCs w:val="21"/>
-              </w:rPr>
-              <w:t>{</w:t>
-            </w:r>
-            <w:proofErr w:type="spellStart"/>
-            <w:r>
-              <w:rPr>
-                <w:rFonts w:cstheme="minorHAnsi"/>
-                <w:sz w:val="21"/>
-                <w:szCs w:val="21"/>
-              </w:rPr>
               <w:t>testProfile</w:t>
             </w:r>
-            <w:proofErr w:type="spellEnd"/>
             <w:r>
               <w:rPr>
                 <w:rFonts w:cstheme="minorHAnsi"/>
@@ -1219,25 +1076,7 @@
                 <w:sz w:val="21"/>
                 <w:szCs w:val="21"/>
               </w:rPr>
-              <w:t>{</w:t>
-            </w:r>
-            <w:proofErr w:type="spellStart"/>
-            <w:r>
-              <w:rPr>
-                <w:rFonts w:cstheme="minorHAnsi"/>
-                <w:sz w:val="21"/>
-                <w:szCs w:val="21"/>
-              </w:rPr>
-              <w:t>sampleCondition</w:t>
-            </w:r>
-            <w:proofErr w:type="spellEnd"/>
-            <w:r>
-              <w:rPr>
-                <w:rFonts w:cstheme="minorHAnsi"/>
-                <w:sz w:val="21"/>
-                <w:szCs w:val="21"/>
-              </w:rPr>
-              <w:t>}</w:t>
+              <w:t>{sampleCondition}</w:t>
             </w:r>
           </w:p>
         </w:tc>
@@ -1295,25 +1134,7 @@
                 <w:sz w:val="21"/>
                 <w:szCs w:val="21"/>
               </w:rPr>
-              <w:t>{</w:t>
-            </w:r>
-            <w:proofErr w:type="spellStart"/>
-            <w:r>
-              <w:rPr>
-                <w:rFonts w:cstheme="minorHAnsi"/>
-                <w:sz w:val="21"/>
-                <w:szCs w:val="21"/>
-              </w:rPr>
-              <w:t>typeOfRequest</w:t>
-            </w:r>
-            <w:proofErr w:type="spellEnd"/>
-            <w:r>
-              <w:rPr>
-                <w:rFonts w:cstheme="minorHAnsi"/>
-                <w:sz w:val="21"/>
-                <w:szCs w:val="21"/>
-              </w:rPr>
-              <w:t>}</w:t>
+              <w:t>{typeOfRequest}</w:t>
             </w:r>
           </w:p>
         </w:tc>
@@ -1380,25 +1201,7 @@
                 <w:sz w:val="21"/>
                 <w:szCs w:val="21"/>
               </w:rPr>
-              <w:t>{</w:t>
-            </w:r>
-            <w:proofErr w:type="spellStart"/>
-            <w:r>
-              <w:rPr>
-                <w:rFonts w:cstheme="minorHAnsi"/>
-                <w:sz w:val="21"/>
-                <w:szCs w:val="21"/>
-              </w:rPr>
-              <w:t>testCategory</w:t>
-            </w:r>
-            <w:proofErr w:type="spellEnd"/>
-            <w:r>
-              <w:rPr>
-                <w:rFonts w:cstheme="minorHAnsi"/>
-                <w:sz w:val="21"/>
-                <w:szCs w:val="21"/>
-              </w:rPr>
-              <w:t>}</w:t>
+              <w:t>{testCategory}</w:t>
             </w:r>
           </w:p>
         </w:tc>
@@ -1456,25 +1259,7 @@
                 <w:sz w:val="21"/>
                 <w:szCs w:val="21"/>
               </w:rPr>
-              <w:t>{</w:t>
-            </w:r>
-            <w:proofErr w:type="spellStart"/>
-            <w:r>
-              <w:rPr>
-                <w:rFonts w:cstheme="minorHAnsi"/>
-                <w:sz w:val="21"/>
-                <w:szCs w:val="21"/>
-              </w:rPr>
-              <w:t>testDiscipline</w:t>
-            </w:r>
-            <w:proofErr w:type="spellEnd"/>
-            <w:r>
-              <w:rPr>
-                <w:rFonts w:cstheme="minorHAnsi"/>
-                <w:sz w:val="21"/>
-                <w:szCs w:val="21"/>
-              </w:rPr>
-              <w:t>}</w:t>
+              <w:t>{testDiscipline}</w:t>
             </w:r>
           </w:p>
         </w:tc>
@@ -1532,25 +1317,7 @@
                 <w:sz w:val="21"/>
                 <w:szCs w:val="21"/>
               </w:rPr>
-              <w:t>{</w:t>
-            </w:r>
-            <w:proofErr w:type="spellStart"/>
-            <w:r>
-              <w:rPr>
-                <w:rFonts w:cstheme="minorHAnsi"/>
-                <w:sz w:val="21"/>
-                <w:szCs w:val="21"/>
-              </w:rPr>
-              <w:t>reportType</w:t>
-            </w:r>
-            <w:proofErr w:type="spellEnd"/>
-            <w:r>
-              <w:rPr>
-                <w:rFonts w:cstheme="minorHAnsi"/>
-                <w:sz w:val="21"/>
-                <w:szCs w:val="21"/>
-              </w:rPr>
-              <w:t>}</w:t>
+              <w:t>{reportType}</w:t>
             </w:r>
           </w:p>
         </w:tc>
@@ -1587,7 +1354,7 @@
       </w:tr>
       <w:tr>
         <w:trPr>
-          <w:trHeight w:val="449"/>
+          <w:trHeight w:val="514"/>
         </w:trPr>
         <w:tc>
           <w:tcPr>
@@ -1644,32 +1411,14 @@
                 <w:sz w:val="20"/>
                 <w:szCs w:val="20"/>
               </w:rPr>
-              <w:t>{</w:t>
-            </w:r>
-            <w:proofErr w:type="spellStart"/>
-            <w:r>
-              <w:rPr>
-                <w:rFonts w:cstheme="minorHAnsi"/>
-                <w:sz w:val="20"/>
-                <w:szCs w:val="20"/>
-              </w:rPr>
-              <w:t>customerName</w:t>
-            </w:r>
-            <w:proofErr w:type="spellEnd"/>
-            <w:r>
-              <w:rPr>
-                <w:rFonts w:cstheme="minorHAnsi"/>
-                <w:sz w:val="20"/>
-                <w:szCs w:val="20"/>
-              </w:rPr>
-              <w:t>}</w:t>
+              <w:t>{customerName}</w:t>
             </w:r>
           </w:p>
         </w:tc>
       </w:tr>
       <w:tr>
         <w:trPr>
-          <w:trHeight w:val="314"/>
+          <w:trHeight w:val="466"/>
         </w:trPr>
         <w:tc>
           <w:tcPr>
@@ -1718,27 +1467,75 @@
                 <w:sz w:val="21"/>
                 <w:szCs w:val="21"/>
               </w:rPr>
-              <w:t>{</w:t>
-            </w:r>
-            <w:proofErr w:type="spellStart"/>
-            <w:r>
+              <w:t>{customerPhone}</w:t>
+            </w:r>
+          </w:p>
+        </w:tc>
+      </w:tr>
+      <w:tr>
+        <w:trPr>
+          <w:trHeight w:val="431"/>
+        </w:trPr>
+        <w:tc>
+          <w:tcPr>
+            <w:tcW w:w="4167" w:type="dxa"/>
+            <w:gridSpan w:val="5"/>
+            <w:shd w:val="clear" w:color="auto" w:fill="D9E2F3" w:themeFill="accent1" w:themeFillTint="33"/>
+            <w:vAlign w:val="center"/>
+          </w:tcPr>
+          <w:p>
+            <w:pPr>
+              <w:spacing w:after="0"/>
+              <w:rPr>
+                <w:rFonts w:cstheme="minorHAnsi"/>
+                <w:sz w:val="20"/>
+                <w:szCs w:val="20"/>
+              </w:rPr>
+            </w:pPr>
+            <w:r>
+              <w:rPr>
+                <w:rFonts w:cstheme="minorHAnsi"/>
+                <w:sz w:val="20"/>
+                <w:szCs w:val="20"/>
+              </w:rPr>
+              <w:t>Email ID</w:t>
+            </w:r>
+          </w:p>
+        </w:tc>
+        <w:tc>
+          <w:tcPr>
+            <w:tcW w:w="5188" w:type="dxa"/>
+            <w:gridSpan w:val="7"/>
+            <w:vAlign w:val="center"/>
+          </w:tcPr>
+          <w:p>
+            <w:pPr>
+              <w:spacing w:after="0"/>
               <w:rPr>
                 <w:rFonts w:cstheme="minorHAnsi"/>
                 <w:sz w:val="21"/>
                 <w:szCs w:val="21"/>
               </w:rPr>
-              <w:t>customerPhone</w:t>
-            </w:r>
-            <w:proofErr w:type="spellEnd"/>
+            </w:pPr>
             <w:r>
               <w:rPr>
                 <w:rFonts w:cstheme="minorHAnsi"/>
                 <w:sz w:val="21"/>
                 <w:szCs w:val="21"/>
               </w:rPr>
-              <w:t>}</w:t>
-            </w:r>
-          </w:p>
+              <w:t>{customerEmail}</w:t>
+            </w:r>
+          </w:p>
+        </w:tc>
+      </w:tr>
+      <w:tr>
+        <w:tc>
+          <w:tcPr>
+            <w:tcW w:w="9355" w:type="dxa"/>
+            <w:gridSpan w:val="12"/>
+            <w:shd w:val="clear" w:color="auto" w:fill="auto"/>
+            <w:vAlign w:val="center"/>
+          </w:tcPr>
           <w:p>
             <w:pPr>
               <w:spacing w:after="0"/>
@@ -1749,136 +1546,53 @@
                 <w:szCs w:val="20"/>
               </w:rPr>
             </w:pPr>
-          </w:p>
-        </w:tc>
-      </w:tr>
-      <w:tr>
-        <w:tc>
-          <w:tcPr>
-            <w:tcW w:w="4167" w:type="dxa"/>
-            <w:gridSpan w:val="5"/>
-            <w:shd w:val="clear" w:color="auto" w:fill="D9E2F3" w:themeFill="accent1" w:themeFillTint="33"/>
-            <w:vAlign w:val="center"/>
-          </w:tcPr>
-          <w:p>
-            <w:pPr>
-              <w:spacing w:after="0"/>
-              <w:rPr>
-                <w:rFonts w:cstheme="minorHAnsi"/>
+            <w:r>
+              <w:rPr>
+                <w:rFonts w:cstheme="minorHAnsi"/>
+                <w:color w:val="4472C4" w:themeColor="accent1"/>
                 <w:sz w:val="20"/>
                 <w:szCs w:val="20"/>
               </w:rPr>
-            </w:pPr>
-            <w:r>
-              <w:rPr>
-                <w:rFonts w:cstheme="minorHAnsi"/>
-                <w:sz w:val="20"/>
-                <w:szCs w:val="20"/>
-              </w:rPr>
-              <w:t>Email ID</w:t>
-            </w:r>
-          </w:p>
-        </w:tc>
-        <w:tc>
-          <w:tcPr>
-            <w:tcW w:w="5188" w:type="dxa"/>
-            <w:gridSpan w:val="7"/>
-            <w:vAlign w:val="center"/>
-          </w:tcPr>
-          <w:p>
-            <w:pPr>
-              <w:spacing w:after="0"/>
-              <w:rPr>
-                <w:rFonts w:cstheme="minorHAnsi"/>
-                <w:sz w:val="21"/>
-                <w:szCs w:val="21"/>
-              </w:rPr>
-            </w:pPr>
-            <w:r>
-              <w:rPr>
-                <w:rFonts w:cstheme="minorHAnsi"/>
-                <w:sz w:val="21"/>
-                <w:szCs w:val="21"/>
-              </w:rPr>
-              <w:t>{</w:t>
-            </w:r>
-            <w:proofErr w:type="spellStart"/>
-            <w:r>
-              <w:rPr>
-                <w:rFonts w:cstheme="minorHAnsi"/>
-                <w:sz w:val="21"/>
-                <w:szCs w:val="21"/>
-              </w:rPr>
-              <w:t>customerEmail</w:t>
-            </w:r>
-            <w:proofErr w:type="spellEnd"/>
-            <w:r>
-              <w:rPr>
-                <w:rFonts w:cstheme="minorHAnsi"/>
-                <w:sz w:val="21"/>
-                <w:szCs w:val="21"/>
-              </w:rPr>
-              <w:t>}</w:t>
-            </w:r>
-          </w:p>
-          <w:p>
-            <w:pPr>
-              <w:spacing w:after="0"/>
+              <w:t xml:space="preserve">Instructions during test </w:t>
+            </w:r>
+            <w:r>
               <w:rPr>
                 <w:rFonts w:cstheme="minorHAnsi"/>
                 <w:color w:val="1F3864" w:themeColor="accent1" w:themeShade="80"/>
                 <w:sz w:val="20"/>
                 <w:szCs w:val="20"/>
               </w:rPr>
-            </w:pPr>
-          </w:p>
-        </w:tc>
-      </w:tr>
-      <w:tr>
-        <w:tc>
-          <w:tcPr>
-            <w:tcW w:w="9355" w:type="dxa"/>
-            <w:gridSpan w:val="12"/>
-            <w:shd w:val="clear" w:color="auto" w:fill="auto"/>
-            <w:vAlign w:val="center"/>
-          </w:tcPr>
-          <w:p>
-            <w:pPr>
-              <w:spacing w:after="0"/>
+              <w:t>– (</w:t>
+            </w:r>
+            <w:r>
+              <w:rPr>
+                <w:rFonts w:cstheme="minorHAnsi"/>
+                <w:color w:val="CC3300"/>
+                <w:sz w:val="20"/>
+                <w:szCs w:val="20"/>
+              </w:rPr>
+              <w:t>by customer</w:t>
+            </w:r>
+            <w:r>
               <w:rPr>
                 <w:rFonts w:cstheme="minorHAnsi"/>
                 <w:color w:val="1F3864" w:themeColor="accent1" w:themeShade="80"/>
                 <w:sz w:val="20"/>
                 <w:szCs w:val="20"/>
               </w:rPr>
-            </w:pPr>
-            <w:r>
-              <w:rPr>
-                <w:rFonts w:cstheme="minorHAnsi"/>
-                <w:color w:val="4472C4" w:themeColor="accent1"/>
-                <w:sz w:val="20"/>
-                <w:szCs w:val="20"/>
-              </w:rPr>
-              <w:t xml:space="preserve">Instructions during test </w:t>
-            </w:r>
-            <w:r>
+              <w:t>):</w:t>
+            </w:r>
+          </w:p>
+          <w:p>
+            <w:pPr>
+              <w:spacing w:after="0"/>
               <w:rPr>
                 <w:rFonts w:cstheme="minorHAnsi"/>
                 <w:color w:val="1F3864" w:themeColor="accent1" w:themeShade="80"/>
                 <w:sz w:val="20"/>
                 <w:szCs w:val="20"/>
               </w:rPr>
-              <w:t>– (</w:t>
-            </w:r>
-            <w:r>
-              <w:rPr>
-                <w:rFonts w:cstheme="minorHAnsi"/>
-                <w:color w:val="CC3300"/>
-                <w:sz w:val="20"/>
-                <w:szCs w:val="20"/>
-              </w:rPr>
-              <w:t>by customer</w:t>
-            </w:r>
+            </w:pPr>
             <w:r>
               <w:rPr>
                 <w:rFonts w:cstheme="minorHAnsi"/>
@@ -1886,47 +1600,7 @@
                 <w:sz w:val="20"/>
                 <w:szCs w:val="20"/>
               </w:rPr>
-              <w:t>):</w:t>
-            </w:r>
-          </w:p>
-          <w:p>
-            <w:pPr>
-              <w:spacing w:after="0"/>
-              <w:rPr>
-                <w:rFonts w:cstheme="minorHAnsi"/>
-                <w:color w:val="1F3864" w:themeColor="accent1" w:themeShade="80"/>
-                <w:sz w:val="20"/>
-                <w:szCs w:val="20"/>
-              </w:rPr>
-            </w:pPr>
-            <w:r>
-              <w:rPr>
-                <w:rFonts w:cstheme="minorHAnsi"/>
-                <w:color w:val="1F3864" w:themeColor="accent1" w:themeShade="80"/>
-                <w:sz w:val="20"/>
-                <w:szCs w:val="20"/>
-              </w:rPr>
-              <w:t>{</w:t>
-            </w:r>
-            <w:proofErr w:type="spellStart"/>
-            <w:r>
-              <w:rPr>
-                <w:rFonts w:cstheme="minorHAnsi"/>
-                <w:color w:val="1F3864" w:themeColor="accent1" w:themeShade="80"/>
-                <w:sz w:val="20"/>
-                <w:szCs w:val="20"/>
-              </w:rPr>
-              <w:t>testInstructions</w:t>
-            </w:r>
-            <w:proofErr w:type="spellEnd"/>
-            <w:r>
-              <w:rPr>
-                <w:rFonts w:cstheme="minorHAnsi"/>
-                <w:color w:val="1F3864" w:themeColor="accent1" w:themeShade="80"/>
-                <w:sz w:val="20"/>
-                <w:szCs w:val="20"/>
-              </w:rPr>
-              <w:t>}</w:t>
+              <w:t>{testInstructions}</w:t>
             </w:r>
           </w:p>
         </w:tc>
@@ -2158,14 +1832,15 @@
           <w:sz w:val="20"/>
           <w:szCs w:val="20"/>
         </w:rPr>
-        <w:t>. </w:t>
+        <w:t>.</w:t>
       </w:r>
     </w:p>
     <w:tbl>
       <w:tblPr>
         <w:tblStyle w:val="TableGrid"/>
-        <w:tblpPr w:leftFromText="180" w:rightFromText="180" w:vertAnchor="page" w:horzAnchor="margin" w:tblpY="1477"/>
+        <w:tblpPr w:leftFromText="180" w:rightFromText="180" w:vertAnchor="page" w:horzAnchor="margin" w:tblpXSpec="center" w:tblpY="1477"/>
         <w:tblW w:w="14737" w:type="dxa"/>
+        <w:jc w:val="center"/>
         <w:tblLayout w:type="fixed"/>
         <w:tblLook w:val="04A0" w:firstRow="1" w:lastRow="0" w:firstColumn="1" w:lastColumn="0" w:noHBand="0" w:noVBand="1"/>
       </w:tblPr>
@@ -2189,6 +1864,7 @@
       <w:tr>
         <w:trPr>
           <w:trHeight w:val="1193"/>
+          <w:jc w:val="center"/>
         </w:trPr>
         <w:tc>
           <w:tcPr>
@@ -2217,13 +1893,27 @@
             <w:pPr>
               <w:spacing w:after="0" w:line="240" w:lineRule="auto"/>
               <w:rPr>
+                <w:sz w:val="26"/>
+                <w:szCs w:val="26"/>
+              </w:rPr>
+            </w:pPr>
+            <w:r>
+              <w:rPr>
                 <w:rFonts w:cstheme="minorHAnsi"/>
                 <w:b/>
                 <w:bCs/>
                 <w:sz w:val="26"/>
                 <w:szCs w:val="26"/>
               </w:rPr>
-            </w:pPr>
+              <w:t xml:space="preserve">SRF NUMBER: </w:t>
+            </w:r>
+            <w:r>
+              <w:rPr>
+                <w:sz w:val="26"/>
+                <w:szCs w:val="26"/>
+              </w:rPr>
+              <w:t>{srfNumber}</w:t>
+            </w:r>
           </w:p>
           <w:p>
             <w:pPr>
@@ -2235,36 +1925,19 @@
             </w:pPr>
             <w:r>
               <w:rPr>
-                <w:rFonts w:cstheme="minorHAnsi"/>
                 <w:b/>
                 <w:bCs/>
                 <w:sz w:val="26"/>
                 <w:szCs w:val="26"/>
               </w:rPr>
-              <w:t xml:space="preserve">SRF NUMBER: </w:t>
+              <w:t>SRF Date:</w:t>
             </w:r>
             <w:r>
               <w:rPr>
                 <w:sz w:val="26"/>
                 <w:szCs w:val="26"/>
               </w:rPr>
-              <w:t>{</w:t>
-            </w:r>
-            <w:proofErr w:type="spellStart"/>
-            <w:r>
-              <w:rPr>
-                <w:sz w:val="26"/>
-                <w:szCs w:val="26"/>
-              </w:rPr>
-              <w:t>srfNumber</w:t>
-            </w:r>
-            <w:proofErr w:type="spellEnd"/>
-            <w:r>
-              <w:rPr>
-                <w:sz w:val="26"/>
-                <w:szCs w:val="26"/>
-              </w:rPr>
-              <w:t>}</w:t>
+              <w:t xml:space="preserve"> {srfDate}</w:t>
             </w:r>
           </w:p>
         </w:tc>
@@ -2306,7 +1979,6 @@
               </w:rPr>
               <w:t>{</w:t>
             </w:r>
-            <w:proofErr w:type="spellStart"/>
             <w:r>
               <w:rPr>
                 <w:rFonts w:cstheme="minorHAnsi"/>
@@ -2315,7 +1987,6 @@
               </w:rPr>
               <w:t>itemReceivedDate</w:t>
             </w:r>
-            <w:proofErr w:type="spellEnd"/>
             <w:r>
               <w:rPr>
                 <w:rFonts w:cstheme="minorHAnsi"/>
@@ -2349,25 +2020,7 @@
                 <w:sz w:val="21"/>
                 <w:szCs w:val="21"/>
               </w:rPr>
-              <w:t>{</w:t>
-            </w:r>
-            <w:proofErr w:type="spellStart"/>
-            <w:r>
-              <w:rPr>
-                <w:rFonts w:cstheme="minorHAnsi"/>
-                <w:sz w:val="21"/>
-                <w:szCs w:val="21"/>
-              </w:rPr>
-              <w:t>jcOpenDate</w:t>
-            </w:r>
-            <w:proofErr w:type="spellEnd"/>
-            <w:r>
-              <w:rPr>
-                <w:rFonts w:cstheme="minorHAnsi"/>
-                <w:sz w:val="21"/>
-                <w:szCs w:val="21"/>
-              </w:rPr>
-              <w:t>}</w:t>
+              <w:t>{jcOpenDate}</w:t>
             </w:r>
           </w:p>
           <w:p>
@@ -2399,25 +2052,7 @@
                 <w:sz w:val="21"/>
                 <w:szCs w:val="21"/>
               </w:rPr>
-              <w:t>{</w:t>
-            </w:r>
-            <w:proofErr w:type="spellStart"/>
-            <w:r>
-              <w:rPr>
-                <w:rFonts w:cstheme="minorHAnsi"/>
-                <w:sz w:val="21"/>
-                <w:szCs w:val="21"/>
-              </w:rPr>
-              <w:t>jcCloseDate</w:t>
-            </w:r>
-            <w:proofErr w:type="spellEnd"/>
-            <w:r>
-              <w:rPr>
-                <w:rFonts w:cstheme="minorHAnsi"/>
-                <w:sz w:val="21"/>
-                <w:szCs w:val="21"/>
-              </w:rPr>
-              <w:t>}</w:t>
+              <w:t>{jcCloseDate}</w:t>
             </w:r>
           </w:p>
         </w:tc>
@@ -2425,6 +2060,7 @@
       <w:tr>
         <w:trPr>
           <w:trHeight w:val="721"/>
+          <w:jc w:val="center"/>
         </w:trPr>
         <w:tc>
           <w:tcPr>
@@ -2464,25 +2100,7 @@
                 <w:sz w:val="21"/>
                 <w:szCs w:val="21"/>
               </w:rPr>
-              <w:t>{</w:t>
-            </w:r>
-            <w:proofErr w:type="spellStart"/>
-            <w:r>
-              <w:rPr>
-                <w:rFonts w:cstheme="minorHAnsi"/>
-                <w:sz w:val="21"/>
-                <w:szCs w:val="21"/>
-              </w:rPr>
-              <w:t>jcStatus</w:t>
-            </w:r>
-            <w:proofErr w:type="spellEnd"/>
-            <w:r>
-              <w:rPr>
-                <w:rFonts w:cstheme="minorHAnsi"/>
-                <w:sz w:val="21"/>
-                <w:szCs w:val="21"/>
-              </w:rPr>
-              <w:t>}</w:t>
+              <w:t>{jcStatus}</w:t>
             </w:r>
           </w:p>
           <w:p>
@@ -2520,20 +2138,8 @@
                 <w:szCs w:val="21"/>
                 <w:shd w:val="clear" w:color="auto" w:fill="FFFFFF"/>
               </w:rPr>
-              <w:t>{#</w:t>
-            </w:r>
-            <w:proofErr w:type="gramStart"/>
-            <w:r>
-              <w:rPr>
-                <w:rFonts w:cstheme="minorHAnsi"/>
-                <w:color w:val="000000"/>
-                <w:sz w:val="21"/>
-                <w:szCs w:val="21"/>
-                <w:shd w:val="clear" w:color="auto" w:fill="FFFFFF"/>
-              </w:rPr>
-              <w:t>testDetails}{</w:t>
-            </w:r>
-            <w:proofErr w:type="gramEnd"/>
+              <w:t>{#testDetails}{</w:t>
+            </w:r>
             <w:r>
               <w:rPr>
                 <w:rFonts w:cstheme="minorHAnsi"/>
@@ -2587,17 +2193,6 @@
               <w:spacing w:before="120" w:after="120"/>
               <w:rPr>
                 <w:rFonts w:cstheme="minorHAnsi"/>
-              </w:rPr>
-            </w:pPr>
-          </w:p>
-          <w:p>
-            <w:pPr>
-              <w:tabs>
-                <w:tab w:val="left" w:pos="900"/>
-              </w:tabs>
-              <w:spacing w:before="120" w:after="120"/>
-              <w:rPr>
-                <w:rFonts w:cstheme="minorHAnsi"/>
                 <w:sz w:val="21"/>
                 <w:szCs w:val="21"/>
               </w:rPr>
@@ -2635,9 +2230,16 @@
                 <w:szCs w:val="21"/>
                 <w:shd w:val="clear" w:color="auto" w:fill="FFFFFF"/>
               </w:rPr>
-              <w:t>{#</w:t>
-            </w:r>
-            <w:proofErr w:type="gramStart"/>
+              <w:t>{#testDetails}{</w:t>
+            </w:r>
+            <w:r>
+              <w:rPr>
+                <w:rFonts w:cstheme="minorHAnsi"/>
+                <w:sz w:val="21"/>
+                <w:szCs w:val="21"/>
+              </w:rPr>
+              <w:t>nablUploaded</w:t>
+            </w:r>
             <w:r>
               <w:rPr>
                 <w:rFonts w:cstheme="minorHAnsi"/>
@@ -2646,25 +2248,6 @@
                 <w:szCs w:val="21"/>
                 <w:shd w:val="clear" w:color="auto" w:fill="FFFFFF"/>
               </w:rPr>
-              <w:t>testDetails}{</w:t>
-            </w:r>
-            <w:proofErr w:type="gramEnd"/>
-            <w:r>
-              <w:rPr>
-                <w:rFonts w:cstheme="minorHAnsi"/>
-                <w:sz w:val="21"/>
-                <w:szCs w:val="21"/>
-              </w:rPr>
-              <w:t>nablUploaded</w:t>
-            </w:r>
-            <w:r>
-              <w:rPr>
-                <w:rFonts w:cstheme="minorHAnsi"/>
-                <w:color w:val="000000"/>
-                <w:sz w:val="21"/>
-                <w:szCs w:val="21"/>
-                <w:shd w:val="clear" w:color="auto" w:fill="FFFFFF"/>
-              </w:rPr>
               <w:t>} {/testDetails}</w:t>
             </w:r>
           </w:p>
@@ -2673,6 +2256,7 @@
       <w:tr>
         <w:trPr>
           <w:trHeight w:val="719"/>
+          <w:jc w:val="center"/>
         </w:trPr>
         <w:tc>
           <w:tcPr>
@@ -2726,7 +2310,6 @@
               </w:rPr>
               <w:t>{</w:t>
             </w:r>
-            <w:proofErr w:type="gramStart"/>
             <w:r>
               <w:rPr>
                 <w:rFonts w:cstheme="minorHAnsi"/>
@@ -2741,16 +2324,7 @@
                 <w:sz w:val="20"/>
                 <w:szCs w:val="20"/>
               </w:rPr>
-              <w:t xml:space="preserve">   </w:t>
-            </w:r>
-            <w:proofErr w:type="gramEnd"/>
-            <w:r>
-              <w:rPr>
-                <w:rFonts w:cstheme="minorHAnsi"/>
-                <w:sz w:val="20"/>
-                <w:szCs w:val="20"/>
-              </w:rPr>
-              <w:t xml:space="preserve">                            </w:t>
+              <w:t xml:space="preserve">                               </w:t>
             </w:r>
           </w:p>
         </w:tc>
@@ -2758,6 +2332,7 @@
       <w:tr>
         <w:trPr>
           <w:trHeight w:val="567"/>
+          <w:jc w:val="center"/>
         </w:trPr>
         <w:tc>
           <w:tcPr>
@@ -3186,6 +2761,7 @@
       <w:tr>
         <w:trPr>
           <w:trHeight w:val="656"/>
+          <w:jc w:val="center"/>
         </w:trPr>
         <w:tc>
           <w:tcPr>
@@ -3211,7 +2787,6 @@
               </w:rPr>
               <w:t>{#testDetails} {</w:t>
             </w:r>
-            <w:proofErr w:type="spellStart"/>
             <w:r>
               <w:rPr>
                 <w:rFonts w:cstheme="minorHAnsi"/>
@@ -3220,7 +2795,6 @@
               </w:rPr>
               <w:t>slNoCounter</w:t>
             </w:r>
-            <w:proofErr w:type="spellEnd"/>
             <w:r>
               <w:rPr>
                 <w:rFonts w:cstheme="minorHAnsi"/>
@@ -3247,23 +2821,15 @@
               <w:rPr>
                 <w:rFonts w:cstheme="minorHAnsi"/>
               </w:rPr>
-              <w:t>{</w:t>
-            </w:r>
-            <w:proofErr w:type="spellStart"/>
-            <w:r>
-              <w:rPr>
-                <w:rFonts w:cstheme="minorHAnsi"/>
-              </w:rPr>
-              <w:t>testName</w:t>
-            </w:r>
-            <w:proofErr w:type="spellEnd"/>
-            <w:r>
-              <w:rPr>
-                <w:rFonts w:cstheme="minorHAnsi"/>
-              </w:rPr>
-              <w:t>}</w:t>
-            </w:r>
-          </w:p>
+              <w:t>{testName}</w:t>
+            </w:r>
+          </w:p>
+        </w:tc>
+        <w:tc>
+          <w:tcPr>
+            <w:tcW w:w="1148" w:type="dxa"/>
+            <w:vAlign w:val="center"/>
+          </w:tcPr>
           <w:p>
             <w:pPr>
               <w:spacing w:before="60" w:after="60" w:line="240" w:lineRule="auto"/>
@@ -3273,47 +2839,18 @@
                 <w:szCs w:val="18"/>
               </w:rPr>
             </w:pPr>
-          </w:p>
-        </w:tc>
-        <w:tc>
-          <w:tcPr>
-            <w:tcW w:w="1148" w:type="dxa"/>
-            <w:vAlign w:val="center"/>
-          </w:tcPr>
-          <w:p>
-            <w:pPr>
-              <w:spacing w:before="60" w:after="60" w:line="240" w:lineRule="auto"/>
-              <w:rPr>
-                <w:rFonts w:cstheme="minorHAnsi"/>
-                <w:sz w:val="18"/>
-                <w:szCs w:val="18"/>
-              </w:rPr>
-            </w:pPr>
-            <w:r>
-              <w:rPr>
-                <w:rFonts w:cstheme="minorHAnsi"/>
-              </w:rPr>
-              <w:t>{</w:t>
-            </w:r>
-            <w:proofErr w:type="spellStart"/>
-            <w:r>
-              <w:rPr>
-                <w:rFonts w:cstheme="minorHAnsi"/>
-              </w:rPr>
-              <w:t>testChamber</w:t>
-            </w:r>
-            <w:proofErr w:type="spellEnd"/>
-            <w:r>
-              <w:rPr>
-                <w:rFonts w:cstheme="minorHAnsi"/>
-              </w:rPr>
-              <w:t>}</w:t>
+            <w:r>
+              <w:rPr>
+                <w:rFonts w:cstheme="minorHAnsi"/>
+              </w:rPr>
+              <w:t>{testChamber}</w:t>
             </w:r>
           </w:p>
         </w:tc>
         <w:tc>
           <w:tcPr>
             <w:tcW w:w="1421" w:type="dxa"/>
+            <w:vAlign w:val="center"/>
           </w:tcPr>
           <w:p>
             <w:pPr>
@@ -3331,29 +2868,14 @@
                 <w:rFonts w:cstheme="minorHAnsi"/>
                 <w:bCs/>
               </w:rPr>
-              <w:t>{</w:t>
-            </w:r>
-            <w:proofErr w:type="spellStart"/>
-            <w:r>
-              <w:rPr>
-                <w:rFonts w:cstheme="minorHAnsi"/>
-                <w:bCs/>
-              </w:rPr>
-              <w:t>eutSerialNo</w:t>
-            </w:r>
-            <w:proofErr w:type="spellEnd"/>
-            <w:r>
-              <w:rPr>
-                <w:rFonts w:cstheme="minorHAnsi"/>
-                <w:bCs/>
-              </w:rPr>
-              <w:t>}</w:t>
+              <w:t>{eutSerialNo}</w:t>
             </w:r>
           </w:p>
         </w:tc>
         <w:tc>
           <w:tcPr>
             <w:tcW w:w="1213" w:type="dxa"/>
+            <w:vAlign w:val="center"/>
           </w:tcPr>
           <w:p>
             <w:pPr>
@@ -3413,7 +2935,6 @@
               </w:rPr>
               <w:t>#</w:t>
             </w:r>
-            <w:proofErr w:type="gramStart"/>
             <w:r>
               <w:rPr>
                 <w:rFonts w:cstheme="minorHAnsi"/>
@@ -3428,7 +2949,6 @@
               </w:rPr>
               <w:t>}{</w:t>
             </w:r>
-            <w:proofErr w:type="gramEnd"/>
             <w:r>
               <w:rPr>
                 <w:rFonts w:cstheme="minorHAnsi"/>
@@ -3484,7 +3004,6 @@
               </w:rPr>
               <w:t>{/</w:t>
             </w:r>
-            <w:proofErr w:type="spellStart"/>
             <w:r>
               <w:rPr>
                 <w:rFonts w:cstheme="minorHAnsi"/>
@@ -3492,7 +3011,6 @@
               </w:rPr>
               <w:t>startDate</w:t>
             </w:r>
-            <w:proofErr w:type="spellEnd"/>
             <w:r>
               <w:rPr>
                 <w:rFonts w:cstheme="minorHAnsi"/>
@@ -3506,6 +3024,7 @@
           <w:tcPr>
             <w:tcW w:w="1199" w:type="dxa"/>
             <w:gridSpan w:val="2"/>
+            <w:vAlign w:val="center"/>
           </w:tcPr>
           <w:p>
             <w:pPr>
@@ -3547,23 +3066,7 @@
                 <w:rFonts w:cstheme="minorHAnsi"/>
                 <w:bCs/>
               </w:rPr>
-              <w:t>{</w:t>
-            </w:r>
-            <w:proofErr w:type="spellStart"/>
-            <w:r>
-              <w:rPr>
-                <w:rFonts w:cstheme="minorHAnsi"/>
-                <w:bCs/>
-              </w:rPr>
-              <w:t>testStartedBy</w:t>
-            </w:r>
-            <w:proofErr w:type="spellEnd"/>
-            <w:r>
-              <w:rPr>
-                <w:rFonts w:cstheme="minorHAnsi"/>
-                <w:bCs/>
-              </w:rPr>
-              <w:t>}</w:t>
+              <w:t>{testStartedBy}</w:t>
             </w:r>
           </w:p>
         </w:tc>
@@ -3602,37 +3105,21 @@
                 <w:rFonts w:cstheme="minorHAnsi"/>
                 <w:bCs/>
               </w:rPr>
-              <w:t>#</w:t>
-            </w:r>
-            <w:proofErr w:type="gramStart"/>
+              <w:t>#end</w:t>
+            </w:r>
             <w:r>
               <w:rPr>
                 <w:rFonts w:cstheme="minorHAnsi"/>
                 <w:bCs/>
               </w:rPr>
-              <w:t>end</w:t>
+              <w:t>Date</w:t>
             </w:r>
             <w:r>
               <w:rPr>
                 <w:rFonts w:cstheme="minorHAnsi"/>
                 <w:bCs/>
               </w:rPr>
-              <w:t>Date</w:t>
-            </w:r>
-            <w:r>
-              <w:rPr>
-                <w:rFonts w:cstheme="minorHAnsi"/>
-                <w:bCs/>
-              </w:rPr>
-              <w:t>}{</w:t>
-            </w:r>
-            <w:proofErr w:type="gramEnd"/>
-            <w:r>
-              <w:rPr>
-                <w:rFonts w:cstheme="minorHAnsi"/>
-                <w:bCs/>
-              </w:rPr>
-              <w:t>time</w:t>
+              <w:t>}{time</w:t>
             </w:r>
             <w:r>
               <w:rPr>
@@ -3694,29 +3181,20 @@
                 <w:rFonts w:cstheme="minorHAnsi"/>
                 <w:bCs/>
               </w:rPr>
-              <w:t>/</w:t>
-            </w:r>
-            <w:proofErr w:type="spellStart"/>
+              <w:t>/end</w:t>
+            </w:r>
             <w:r>
               <w:rPr>
                 <w:rFonts w:cstheme="minorHAnsi"/>
                 <w:bCs/>
               </w:rPr>
-              <w:t>end</w:t>
+              <w:t>Date</w:t>
             </w:r>
             <w:r>
               <w:rPr>
                 <w:rFonts w:cstheme="minorHAnsi"/>
                 <w:bCs/>
               </w:rPr>
-              <w:t>Date</w:t>
-            </w:r>
-            <w:proofErr w:type="spellEnd"/>
-            <w:r>
-              <w:rPr>
-                <w:rFonts w:cstheme="minorHAnsi"/>
-                <w:bCs/>
-              </w:rPr>
               <w:t>}</w:t>
             </w:r>
           </w:p>
@@ -3724,6 +3202,7 @@
         <w:tc>
           <w:tcPr>
             <w:tcW w:w="998" w:type="dxa"/>
+            <w:vAlign w:val="center"/>
           </w:tcPr>
           <w:p>
             <w:pPr>
@@ -3765,23 +3244,7 @@
                 <w:rFonts w:cstheme="minorHAnsi"/>
                 <w:bCs/>
               </w:rPr>
-              <w:t>{</w:t>
-            </w:r>
-            <w:proofErr w:type="spellStart"/>
-            <w:r>
-              <w:rPr>
-                <w:rFonts w:cstheme="minorHAnsi"/>
-                <w:bCs/>
-              </w:rPr>
-              <w:t>testEndedBy</w:t>
-            </w:r>
-            <w:proofErr w:type="spellEnd"/>
-            <w:r>
-              <w:rPr>
-                <w:rFonts w:cstheme="minorHAnsi"/>
-                <w:bCs/>
-              </w:rPr>
-              <w:t>}</w:t>
+              <w:t>{testEndedBy}</w:t>
             </w:r>
           </w:p>
         </w:tc>
@@ -3809,14 +3272,12 @@
               </w:rPr>
               <w:t>{</w:t>
             </w:r>
-            <w:proofErr w:type="spellStart"/>
             <w:r>
               <w:rPr>
                 <w:rFonts w:cstheme="minorHAnsi"/>
               </w:rPr>
               <w:t>actualTestDuration</w:t>
             </w:r>
-            <w:proofErr w:type="spellEnd"/>
             <w:r>
               <w:rPr>
                 <w:rFonts w:cstheme="minorHAnsi"/>
@@ -3854,6 +3315,7 @@
         <w:tc>
           <w:tcPr>
             <w:tcW w:w="991" w:type="dxa"/>
+            <w:vAlign w:val="center"/>
           </w:tcPr>
           <w:p>
             <w:pPr>
@@ -3872,27 +3334,14 @@
               <w:rPr>
                 <w:rFonts w:cstheme="minorHAnsi"/>
               </w:rPr>
-              <w:t>{</w:t>
-            </w:r>
-            <w:proofErr w:type="spellStart"/>
-            <w:r>
-              <w:rPr>
-                <w:rFonts w:cstheme="minorHAnsi"/>
-              </w:rPr>
-              <w:t>reportNumber</w:t>
-            </w:r>
-            <w:proofErr w:type="spellEnd"/>
-            <w:r>
-              <w:rPr>
-                <w:rFonts w:cstheme="minorHAnsi"/>
-              </w:rPr>
-              <w:t>}</w:t>
+              <w:t>{reportNumber}</w:t>
             </w:r>
           </w:p>
         </w:tc>
         <w:tc>
           <w:tcPr>
             <w:tcW w:w="1448" w:type="dxa"/>
+            <w:vAlign w:val="center"/>
           </w:tcPr>
           <w:p>
             <w:pPr>
@@ -3912,25 +3361,7 @@
                 <w:color w:val="000000"/>
                 <w:shd w:val="clear" w:color="auto" w:fill="FFFFFF"/>
               </w:rPr>
-              <w:t>{</w:t>
-            </w:r>
-            <w:proofErr w:type="spellStart"/>
-            <w:r>
-              <w:rPr>
-                <w:rFonts w:cstheme="minorHAnsi"/>
-                <w:color w:val="000000"/>
-                <w:shd w:val="clear" w:color="auto" w:fill="FFFFFF"/>
-              </w:rPr>
-              <w:t>preparedBy</w:t>
-            </w:r>
-            <w:proofErr w:type="spellEnd"/>
-            <w:r>
-              <w:rPr>
-                <w:rFonts w:cstheme="minorHAnsi"/>
-                <w:color w:val="000000"/>
-                <w:shd w:val="clear" w:color="auto" w:fill="FFFFFF"/>
-              </w:rPr>
-              <w:t>}</w:t>
+              <w:t>{preparedBy}</w:t>
             </w:r>
           </w:p>
           <w:p>
@@ -3952,25 +3383,7 @@
                 <w:color w:val="000000"/>
                 <w:shd w:val="clear" w:color="auto" w:fill="FFFFFF"/>
               </w:rPr>
-              <w:t>{/</w:t>
-            </w:r>
-            <w:proofErr w:type="spellStart"/>
-            <w:r>
-              <w:rPr>
-                <w:rFonts w:cstheme="minorHAnsi"/>
-                <w:color w:val="000000"/>
-                <w:shd w:val="clear" w:color="auto" w:fill="FFFFFF"/>
-              </w:rPr>
-              <w:t>testDetails</w:t>
-            </w:r>
-            <w:proofErr w:type="spellEnd"/>
-            <w:r>
-              <w:rPr>
-                <w:rFonts w:cstheme="minorHAnsi"/>
-                <w:color w:val="000000"/>
-                <w:shd w:val="clear" w:color="auto" w:fill="FFFFFF"/>
-              </w:rPr>
-              <w:t>}</w:t>
+              <w:t>{/testDetails}</w:t>
             </w:r>
           </w:p>
         </w:tc>
@@ -3978,6 +3391,7 @@
       <w:tr>
         <w:trPr>
           <w:trHeight w:val="1261"/>
+          <w:jc w:val="center"/>
         </w:trPr>
         <w:tc>
           <w:tcPr>
@@ -4033,25 +3447,7 @@
                 <w:sz w:val="21"/>
                 <w:szCs w:val="21"/>
               </w:rPr>
-              <w:t>{</w:t>
-            </w:r>
-            <w:proofErr w:type="spellStart"/>
-            <w:r>
-              <w:rPr>
-                <w:rFonts w:cstheme="minorHAnsi"/>
-                <w:sz w:val="21"/>
-                <w:szCs w:val="21"/>
-              </w:rPr>
-              <w:t>jcOpenDate</w:t>
-            </w:r>
-            <w:proofErr w:type="spellEnd"/>
-            <w:r>
-              <w:rPr>
-                <w:rFonts w:cstheme="minorHAnsi"/>
-                <w:sz w:val="21"/>
-                <w:szCs w:val="21"/>
-              </w:rPr>
-              <w:t>}</w:t>
+              <w:t>{jcOpenDate}</w:t>
             </w:r>
           </w:p>
         </w:tc>
@@ -4101,25 +3497,7 @@
                 <w:sz w:val="21"/>
                 <w:szCs w:val="21"/>
               </w:rPr>
-              <w:t>{</w:t>
-            </w:r>
-            <w:proofErr w:type="spellStart"/>
-            <w:r>
-              <w:rPr>
-                <w:rFonts w:cstheme="minorHAnsi"/>
-                <w:sz w:val="21"/>
-                <w:szCs w:val="21"/>
-              </w:rPr>
-              <w:t>testIncharge</w:t>
-            </w:r>
-            <w:proofErr w:type="spellEnd"/>
-            <w:r>
-              <w:rPr>
-                <w:rFonts w:cstheme="minorHAnsi"/>
-                <w:sz w:val="21"/>
-                <w:szCs w:val="21"/>
-              </w:rPr>
-              <w:t>}</w:t>
+              <w:t>{testIncharge}</w:t>
             </w:r>
           </w:p>
           <w:p>
@@ -4256,29 +3634,7 @@
         <w:sz w:val="20"/>
         <w:szCs w:val="20"/>
       </w:rPr>
-      <w:t xml:space="preserve">Analytic Solutions LLP, #B131/A, </w:t>
-    </w:r>
-    <w:proofErr w:type="spellStart"/>
-    <w:r>
-      <w:rPr>
-        <w:rFonts w:ascii="Calibri" w:hAnsi="Calibri" w:cs="Calibri"/>
-        <w:b/>
-        <w:color w:val="000000" w:themeColor="text1"/>
-        <w:sz w:val="20"/>
-        <w:szCs w:val="20"/>
-      </w:rPr>
-      <w:t>Devasandra</w:t>
-    </w:r>
-    <w:proofErr w:type="spellEnd"/>
-    <w:r>
-      <w:rPr>
-        <w:rFonts w:ascii="Calibri" w:hAnsi="Calibri" w:cs="Calibri"/>
-        <w:b/>
-        <w:color w:val="000000" w:themeColor="text1"/>
-        <w:sz w:val="20"/>
-        <w:szCs w:val="20"/>
-      </w:rPr>
-      <w:t xml:space="preserve"> Industrial Estate, Whitefield Road, Mahadevapura, Bangalore – 560048, India. </w:t>
+      <w:t xml:space="preserve">Analytic Solutions LLP, #B131/A, Devasandra Industrial Estate, Whitefield Road, Mahadevapura, Bangalore – 560048, India. </w:t>
     </w:r>
     <w:r>
       <w:rPr>
@@ -4438,23 +3794,7 @@
                               <w:sz w:val="24"/>
                               <w:szCs w:val="24"/>
                             </w:rPr>
-                            <w:t>{</w:t>
-                          </w:r>
-                          <w:proofErr w:type="spellStart"/>
-                          <w:r>
-                            <w:rPr>
-                              <w:sz w:val="24"/>
-                              <w:szCs w:val="24"/>
-                            </w:rPr>
-                            <w:t>srfNumber</w:t>
-                          </w:r>
-                          <w:proofErr w:type="spellEnd"/>
-                          <w:r>
-                            <w:rPr>
-                              <w:sz w:val="24"/>
-                              <w:szCs w:val="24"/>
-                            </w:rPr>
-                            <w:t>}</w:t>
+                            <w:t>{srfNumber}</w:t>
                           </w:r>
                           <w:r>
                             <w:rPr>
@@ -4806,27 +4146,7 @@
                               <w:sz w:val="28"/>
                               <w:szCs w:val="28"/>
                             </w:rPr>
-                            <w:t>{</w:t>
-                          </w:r>
-                          <w:proofErr w:type="spellStart"/>
-                          <w:r>
-                            <w:rPr>
-                              <w:b/>
-                              <w:bCs/>
-                              <w:sz w:val="28"/>
-                              <w:szCs w:val="28"/>
-                            </w:rPr>
-                            <w:t>jcNumber</w:t>
-                          </w:r>
-                          <w:proofErr w:type="spellEnd"/>
-                          <w:r>
-                            <w:rPr>
-                              <w:b/>
-                              <w:bCs/>
-                              <w:sz w:val="28"/>
-                              <w:szCs w:val="28"/>
-                            </w:rPr>
-                            <w:t>}</w:t>
+                            <w:t>{jcNumber}</w:t>
                           </w:r>
                         </w:p>
                         <w:p>

</xml_diff>

<commit_message>
Other Jobcard changes are updated. Now can merge to main.
</commit_message>
<xml_diff>
--- a/frontend/src/templates/TS1_SRF_JC_TEMPLATE.docx
+++ b/frontend/src/templates/TS1_SRF_JC_TEMPLATE.docx
@@ -17,7 +17,7 @@
     <w:tbl>
       <w:tblPr>
         <w:tblStyle w:val="TableGrid"/>
-        <w:tblW w:w="9355" w:type="dxa"/>
+        <w:tblW w:w="9627" w:type="dxa"/>
         <w:tblLook w:val="04A0" w:firstRow="1" w:lastRow="0" w:firstColumn="1" w:lastColumn="0" w:noHBand="0" w:noVBand="1"/>
       </w:tblPr>
       <w:tblGrid>
@@ -40,7 +40,7 @@
         </w:trPr>
         <w:tc>
           <w:tcPr>
-            <w:tcW w:w="3915" w:type="dxa"/>
+            <w:tcW w:w="4558" w:type="dxa"/>
             <w:gridSpan w:val="4"/>
             <w:shd w:val="clear" w:color="auto" w:fill="D9E2F3" w:themeFill="accent1" w:themeFillTint="33"/>
             <w:vAlign w:val="center"/>
@@ -80,7 +80,7 @@
         </w:tc>
         <w:tc>
           <w:tcPr>
-            <w:tcW w:w="5440" w:type="dxa"/>
+            <w:tcW w:w="5069" w:type="dxa"/>
             <w:gridSpan w:val="8"/>
           </w:tcPr>
           <w:p>
@@ -97,25 +97,7 @@
                 <w:sz w:val="24"/>
                 <w:szCs w:val="24"/>
               </w:rPr>
-              <w:t>{</w:t>
-            </w:r>
-            <w:proofErr w:type="spellStart"/>
-            <w:r>
-              <w:rPr>
-                <w:rFonts w:cstheme="minorHAnsi"/>
-                <w:sz w:val="24"/>
-                <w:szCs w:val="24"/>
-              </w:rPr>
-              <w:t>companyName</w:t>
-            </w:r>
-            <w:proofErr w:type="spellEnd"/>
-            <w:r>
-              <w:rPr>
-                <w:rFonts w:cstheme="minorHAnsi"/>
-                <w:sz w:val="24"/>
-                <w:szCs w:val="24"/>
-              </w:rPr>
-              <w:t>}</w:t>
+              <w:t>{companyName}</w:t>
             </w:r>
           </w:p>
         </w:tc>
@@ -126,7 +108,7 @@
         </w:trPr>
         <w:tc>
           <w:tcPr>
-            <w:tcW w:w="3915" w:type="dxa"/>
+            <w:tcW w:w="4558" w:type="dxa"/>
             <w:gridSpan w:val="4"/>
             <w:shd w:val="clear" w:color="auto" w:fill="D9E2F3" w:themeFill="accent1" w:themeFillTint="33"/>
             <w:vAlign w:val="center"/>
@@ -150,7 +132,7 @@
         </w:tc>
         <w:tc>
           <w:tcPr>
-            <w:tcW w:w="5440" w:type="dxa"/>
+            <w:tcW w:w="5069" w:type="dxa"/>
             <w:gridSpan w:val="8"/>
           </w:tcPr>
           <w:p>
@@ -165,21 +147,7 @@
               <w:rPr>
                 <w:rFonts w:cstheme="minorHAnsi"/>
               </w:rPr>
-              <w:t>{</w:t>
-            </w:r>
-            <w:proofErr w:type="spellStart"/>
-            <w:r>
-              <w:rPr>
-                <w:rFonts w:cstheme="minorHAnsi"/>
-              </w:rPr>
-              <w:t>companyAddress</w:t>
-            </w:r>
-            <w:proofErr w:type="spellEnd"/>
-            <w:r>
-              <w:rPr>
-                <w:rFonts w:cstheme="minorHAnsi"/>
-              </w:rPr>
-              <w:t>}</w:t>
+              <w:t>{companyAddress}</w:t>
             </w:r>
           </w:p>
         </w:tc>
@@ -190,7 +158,7 @@
         </w:trPr>
         <w:tc>
           <w:tcPr>
-            <w:tcW w:w="3915" w:type="dxa"/>
+            <w:tcW w:w="4558" w:type="dxa"/>
             <w:gridSpan w:val="4"/>
             <w:shd w:val="clear" w:color="auto" w:fill="D9E2F3" w:themeFill="accent1" w:themeFillTint="33"/>
             <w:vAlign w:val="center"/>
@@ -214,7 +182,7 @@
         </w:tc>
         <w:tc>
           <w:tcPr>
-            <w:tcW w:w="5440" w:type="dxa"/>
+            <w:tcW w:w="5069" w:type="dxa"/>
             <w:gridSpan w:val="8"/>
             <w:vAlign w:val="center"/>
           </w:tcPr>
@@ -231,14 +199,12 @@
               </w:rPr>
               <w:t>{</w:t>
             </w:r>
-            <w:proofErr w:type="spellStart"/>
             <w:r>
               <w:rPr>
                 <w:rFonts w:cstheme="minorHAnsi"/>
               </w:rPr>
               <w:t>projectName</w:t>
             </w:r>
-            <w:proofErr w:type="spellEnd"/>
             <w:r>
               <w:rPr>
                 <w:rFonts w:cstheme="minorHAnsi"/>
@@ -254,7 +220,7 @@
         </w:trPr>
         <w:tc>
           <w:tcPr>
-            <w:tcW w:w="9355" w:type="dxa"/>
+            <w:tcW w:w="9627" w:type="dxa"/>
             <w:gridSpan w:val="12"/>
             <w:shd w:val="clear" w:color="auto" w:fill="D0CECE" w:themeFill="background2" w:themeFillShade="E6"/>
             <w:vAlign w:val="center"/>
@@ -281,7 +247,7 @@
       <w:tr>
         <w:tc>
           <w:tcPr>
-            <w:tcW w:w="1474" w:type="dxa"/>
+            <w:tcW w:w="2117" w:type="dxa"/>
             <w:shd w:val="clear" w:color="auto" w:fill="D9E2F3" w:themeFill="accent1" w:themeFillTint="33"/>
             <w:vAlign w:val="center"/>
           </w:tcPr>
@@ -306,7 +272,7 @@
         </w:tc>
         <w:tc>
           <w:tcPr>
-            <w:tcW w:w="2882" w:type="dxa"/>
+            <w:tcW w:w="2667" w:type="dxa"/>
             <w:gridSpan w:val="5"/>
             <w:shd w:val="clear" w:color="auto" w:fill="D9E2F3" w:themeFill="accent1" w:themeFillTint="33"/>
             <w:vAlign w:val="center"/>
@@ -331,7 +297,7 @@
         </w:tc>
         <w:tc>
           <w:tcPr>
-            <w:tcW w:w="691" w:type="dxa"/>
+            <w:tcW w:w="624" w:type="dxa"/>
             <w:shd w:val="clear" w:color="auto" w:fill="D9E2F3" w:themeFill="accent1" w:themeFillTint="33"/>
             <w:vAlign w:val="center"/>
           </w:tcPr>
@@ -355,7 +321,7 @@
         </w:tc>
         <w:tc>
           <w:tcPr>
-            <w:tcW w:w="1008" w:type="dxa"/>
+            <w:tcW w:w="950" w:type="dxa"/>
             <w:gridSpan w:val="3"/>
             <w:shd w:val="clear" w:color="auto" w:fill="D9E2F3" w:themeFill="accent1" w:themeFillTint="33"/>
             <w:vAlign w:val="center"/>
@@ -380,7 +346,7 @@
         </w:tc>
         <w:tc>
           <w:tcPr>
-            <w:tcW w:w="1167" w:type="dxa"/>
+            <w:tcW w:w="1136" w:type="dxa"/>
             <w:shd w:val="clear" w:color="auto" w:fill="D9E2F3" w:themeFill="accent1" w:themeFillTint="33"/>
             <w:vAlign w:val="center"/>
           </w:tcPr>
@@ -430,8 +396,7 @@
       <w:tr>
         <w:tc>
           <w:tcPr>
-            <w:tcW w:w="1474" w:type="dxa"/>
-            <w:shd w:val="clear" w:color="auto" w:fill="auto"/>
+            <w:tcW w:w="2117" w:type="dxa"/>
             <w:vAlign w:val="center"/>
           </w:tcPr>
           <w:p>
@@ -461,7 +426,6 @@
               </w:rPr>
               <w:t>{</w:t>
             </w:r>
-            <w:proofErr w:type="spellStart"/>
             <w:r>
               <w:rPr>
                 <w:rFonts w:cstheme="minorHAnsi"/>
@@ -470,7 +434,6 @@
               </w:rPr>
               <w:t>slNoCounter</w:t>
             </w:r>
-            <w:proofErr w:type="spellEnd"/>
             <w:r>
               <w:rPr>
                 <w:rFonts w:cstheme="minorHAnsi"/>
@@ -483,9 +446,8 @@
         </w:tc>
         <w:tc>
           <w:tcPr>
-            <w:tcW w:w="2882" w:type="dxa"/>
+            <w:tcW w:w="2667" w:type="dxa"/>
             <w:gridSpan w:val="5"/>
-            <w:shd w:val="clear" w:color="auto" w:fill="auto"/>
             <w:vAlign w:val="center"/>
           </w:tcPr>
           <w:p>
@@ -510,7 +472,7 @@
         </w:tc>
         <w:tc>
           <w:tcPr>
-            <w:tcW w:w="691" w:type="dxa"/>
+            <w:tcW w:w="624" w:type="dxa"/>
             <w:vAlign w:val="center"/>
           </w:tcPr>
           <w:p>
@@ -535,7 +497,7 @@
         </w:tc>
         <w:tc>
           <w:tcPr>
-            <w:tcW w:w="1008" w:type="dxa"/>
+            <w:tcW w:w="950" w:type="dxa"/>
             <w:gridSpan w:val="3"/>
             <w:vAlign w:val="center"/>
           </w:tcPr>
@@ -555,113 +517,58 @@
                 <w:sz w:val="21"/>
                 <w:szCs w:val="21"/>
               </w:rPr>
-              <w:t>{</w:t>
-            </w:r>
-            <w:proofErr w:type="spellStart"/>
+              <w:t>{partNo}</w:t>
+            </w:r>
+          </w:p>
+        </w:tc>
+        <w:tc>
+          <w:tcPr>
+            <w:tcW w:w="1136" w:type="dxa"/>
+            <w:vAlign w:val="center"/>
+          </w:tcPr>
+          <w:p>
+            <w:pPr>
+              <w:spacing w:after="0" w:line="360" w:lineRule="auto"/>
+              <w:jc w:val="center"/>
+              <w:rPr>
+                <w:rFonts w:cstheme="minorHAnsi"/>
+                <w:bCs/>
+                <w:color w:val="1F3864" w:themeColor="accent1" w:themeShade="80"/>
+              </w:rPr>
+            </w:pPr>
             <w:r>
               <w:rPr>
                 <w:rFonts w:cstheme="minorHAnsi"/>
                 <w:sz w:val="21"/>
                 <w:szCs w:val="21"/>
               </w:rPr>
-              <w:t>partNo</w:t>
-            </w:r>
-            <w:proofErr w:type="spellEnd"/>
+              <w:t>{modelNo}</w:t>
+            </w:r>
+          </w:p>
+        </w:tc>
+        <w:tc>
+          <w:tcPr>
+            <w:tcW w:w="2133" w:type="dxa"/>
+            <w:vAlign w:val="center"/>
+          </w:tcPr>
+          <w:p>
+            <w:pPr>
+              <w:spacing w:after="0" w:line="360" w:lineRule="auto"/>
+              <w:jc w:val="center"/>
+              <w:rPr>
+                <w:rFonts w:cstheme="minorHAnsi"/>
+                <w:bCs/>
+                <w:color w:val="1F3864" w:themeColor="accent1" w:themeShade="80"/>
+              </w:rPr>
+            </w:pPr>
             <w:r>
               <w:rPr>
                 <w:rFonts w:cstheme="minorHAnsi"/>
                 <w:sz w:val="21"/>
                 <w:szCs w:val="21"/>
               </w:rPr>
-              <w:t>}</w:t>
-            </w:r>
-          </w:p>
-        </w:tc>
-        <w:tc>
-          <w:tcPr>
-            <w:tcW w:w="1167" w:type="dxa"/>
-            <w:vAlign w:val="center"/>
-          </w:tcPr>
-          <w:p>
-            <w:pPr>
-              <w:spacing w:after="0" w:line="360" w:lineRule="auto"/>
-              <w:jc w:val="center"/>
-              <w:rPr>
-                <w:rFonts w:cstheme="minorHAnsi"/>
-                <w:bCs/>
-                <w:color w:val="1F3864" w:themeColor="accent1" w:themeShade="80"/>
-              </w:rPr>
-            </w:pPr>
-            <w:r>
-              <w:rPr>
-                <w:rFonts w:cstheme="minorHAnsi"/>
-                <w:sz w:val="21"/>
-                <w:szCs w:val="21"/>
-              </w:rPr>
-              <w:t>{</w:t>
-            </w:r>
-            <w:proofErr w:type="spellStart"/>
-            <w:r>
-              <w:rPr>
-                <w:rFonts w:cstheme="minorHAnsi"/>
-                <w:sz w:val="21"/>
-                <w:szCs w:val="21"/>
-              </w:rPr>
-              <w:t>modelNo</w:t>
-            </w:r>
-            <w:proofErr w:type="spellEnd"/>
-            <w:r>
-              <w:rPr>
-                <w:rFonts w:cstheme="minorHAnsi"/>
-                <w:sz w:val="21"/>
-                <w:szCs w:val="21"/>
-              </w:rPr>
-              <w:t>}</w:t>
-            </w:r>
-          </w:p>
-        </w:tc>
-        <w:tc>
-          <w:tcPr>
-            <w:tcW w:w="2133" w:type="dxa"/>
-            <w:vAlign w:val="center"/>
-          </w:tcPr>
-          <w:p>
-            <w:pPr>
-              <w:spacing w:after="0" w:line="360" w:lineRule="auto"/>
-              <w:jc w:val="center"/>
-              <w:rPr>
-                <w:rFonts w:cstheme="minorHAnsi"/>
-                <w:bCs/>
-                <w:color w:val="1F3864" w:themeColor="accent1" w:themeShade="80"/>
-              </w:rPr>
-            </w:pPr>
-            <w:r>
-              <w:rPr>
-                <w:rFonts w:cstheme="minorHAnsi"/>
-                <w:sz w:val="21"/>
-                <w:szCs w:val="21"/>
-              </w:rPr>
-              <w:t>{</w:t>
-            </w:r>
-            <w:proofErr w:type="spellStart"/>
-            <w:r>
-              <w:rPr>
-                <w:rFonts w:cstheme="minorHAnsi"/>
-                <w:sz w:val="21"/>
-                <w:szCs w:val="21"/>
-              </w:rPr>
-              <w:t>serialNo</w:t>
-            </w:r>
-            <w:proofErr w:type="spellEnd"/>
-            <w:r>
-              <w:rPr>
-                <w:rFonts w:cstheme="minorHAnsi"/>
-                <w:sz w:val="21"/>
-                <w:szCs w:val="21"/>
-              </w:rPr>
-              <w:t>}{/</w:t>
-            </w:r>
-            <w:proofErr w:type="spellStart"/>
+              <w:t>{serialNo}{/</w:t>
+            </w:r>
             <w:r>
               <w:rPr>
                 <w:rFonts w:cstheme="minorHAnsi"/>
@@ -670,18 +577,7 @@
                 <w:szCs w:val="21"/>
                 <w:shd w:val="clear" w:color="auto" w:fill="FFFFFF"/>
               </w:rPr>
-              <w:t>eutDetails</w:t>
-            </w:r>
-            <w:proofErr w:type="spellEnd"/>
-            <w:r>
-              <w:rPr>
-                <w:rFonts w:cstheme="minorHAnsi"/>
-                <w:color w:val="000000"/>
-                <w:sz w:val="21"/>
-                <w:szCs w:val="21"/>
-                <w:shd w:val="clear" w:color="auto" w:fill="FFFFFF"/>
-              </w:rPr>
-              <w:t>}</w:t>
+              <w:t>eutDetails}</w:t>
             </w:r>
           </w:p>
         </w:tc>
@@ -692,7 +588,7 @@
         </w:trPr>
         <w:tc>
           <w:tcPr>
-            <w:tcW w:w="9355" w:type="dxa"/>
+            <w:tcW w:w="9627" w:type="dxa"/>
             <w:gridSpan w:val="12"/>
             <w:shd w:val="clear" w:color="auto" w:fill="D0CECE" w:themeFill="background2" w:themeFillShade="E6"/>
             <w:vAlign w:val="center"/>
@@ -719,7 +615,7 @@
       <w:tr>
         <w:tc>
           <w:tcPr>
-            <w:tcW w:w="1474" w:type="dxa"/>
+            <w:tcW w:w="2117" w:type="dxa"/>
             <w:shd w:val="clear" w:color="auto" w:fill="D9E2F3" w:themeFill="accent1" w:themeFillTint="33"/>
             <w:vAlign w:val="center"/>
           </w:tcPr>
@@ -792,7 +688,7 @@
         </w:tc>
         <w:tc>
           <w:tcPr>
-            <w:tcW w:w="2031" w:type="dxa"/>
+            <w:tcW w:w="1719" w:type="dxa"/>
             <w:gridSpan w:val="6"/>
             <w:shd w:val="clear" w:color="auto" w:fill="D9E2F3" w:themeFill="accent1" w:themeFillTint="33"/>
             <w:vAlign w:val="center"/>
@@ -817,7 +713,7 @@
         </w:tc>
         <w:tc>
           <w:tcPr>
-            <w:tcW w:w="3501" w:type="dxa"/>
+            <w:tcW w:w="3442" w:type="dxa"/>
             <w:gridSpan w:val="3"/>
             <w:shd w:val="clear" w:color="auto" w:fill="D9E2F3" w:themeFill="accent1" w:themeFillTint="33"/>
             <w:vAlign w:val="center"/>
@@ -844,8 +740,7 @@
       <w:tr>
         <w:tc>
           <w:tcPr>
-            <w:tcW w:w="1474" w:type="dxa"/>
-            <w:shd w:val="clear" w:color="auto" w:fill="auto"/>
+            <w:tcW w:w="2117" w:type="dxa"/>
             <w:vAlign w:val="center"/>
           </w:tcPr>
           <w:p>
@@ -887,7 +782,6 @@
         <w:tc>
           <w:tcPr>
             <w:tcW w:w="1037" w:type="dxa"/>
-            <w:shd w:val="clear" w:color="auto" w:fill="auto"/>
             <w:vAlign w:val="center"/>
           </w:tcPr>
           <w:p>
@@ -920,7 +814,6 @@
         <w:tc>
           <w:tcPr>
             <w:tcW w:w="1312" w:type="dxa"/>
-            <w:shd w:val="clear" w:color="auto" w:fill="auto"/>
             <w:vAlign w:val="center"/>
           </w:tcPr>
           <w:p>
@@ -940,102 +833,80 @@
               </w:rPr>
               <w:t>{</w:t>
             </w:r>
-            <w:proofErr w:type="spellStart"/>
             <w:r>
               <w:rPr>
                 <w:rFonts w:cstheme="minorHAnsi"/>
                 <w:sz w:val="21"/>
                 <w:szCs w:val="21"/>
               </w:rPr>
-              <w:t>nabl</w:t>
-            </w:r>
-            <w:proofErr w:type="spellEnd"/>
+              <w:t>nabl}</w:t>
+            </w:r>
+          </w:p>
+        </w:tc>
+        <w:tc>
+          <w:tcPr>
+            <w:tcW w:w="1719" w:type="dxa"/>
+            <w:gridSpan w:val="6"/>
+            <w:vAlign w:val="center"/>
+          </w:tcPr>
+          <w:p>
+            <w:pPr>
+              <w:spacing w:after="0" w:line="360" w:lineRule="auto"/>
+              <w:jc w:val="center"/>
+              <w:rPr>
+                <w:rFonts w:cstheme="minorHAnsi"/>
+                <w:color w:val="1F3864" w:themeColor="accent1" w:themeShade="80"/>
+              </w:rPr>
+            </w:pPr>
             <w:r>
               <w:rPr>
                 <w:rFonts w:cstheme="minorHAnsi"/>
                 <w:sz w:val="21"/>
                 <w:szCs w:val="21"/>
               </w:rPr>
-              <w:t>}</w:t>
-            </w:r>
-          </w:p>
-        </w:tc>
-        <w:tc>
-          <w:tcPr>
-            <w:tcW w:w="2031" w:type="dxa"/>
-            <w:gridSpan w:val="6"/>
-            <w:vAlign w:val="center"/>
-          </w:tcPr>
-          <w:p>
-            <w:pPr>
-              <w:spacing w:after="0" w:line="360" w:lineRule="auto"/>
-              <w:jc w:val="center"/>
-              <w:rPr>
-                <w:rFonts w:cstheme="minorHAnsi"/>
-                <w:color w:val="1F3864" w:themeColor="accent1" w:themeShade="80"/>
-              </w:rPr>
-            </w:pPr>
+              <w:t>{testStandard</w:t>
+            </w:r>
             <w:r>
               <w:rPr>
                 <w:rFonts w:cstheme="minorHAnsi"/>
                 <w:sz w:val="21"/>
                 <w:szCs w:val="21"/>
               </w:rPr>
-              <w:t>{</w:t>
-            </w:r>
-            <w:proofErr w:type="spellStart"/>
+              <w:t>}</w:t>
+            </w:r>
+          </w:p>
+        </w:tc>
+        <w:tc>
+          <w:tcPr>
+            <w:tcW w:w="3442" w:type="dxa"/>
+            <w:gridSpan w:val="3"/>
+            <w:vAlign w:val="center"/>
+          </w:tcPr>
+          <w:p>
+            <w:pPr>
+              <w:spacing w:after="0" w:line="360" w:lineRule="auto"/>
+              <w:jc w:val="center"/>
+              <w:rPr>
+                <w:rFonts w:cstheme="minorHAnsi"/>
+                <w:color w:val="1F3864" w:themeColor="accent1" w:themeShade="80"/>
+              </w:rPr>
+            </w:pPr>
             <w:r>
               <w:rPr>
                 <w:rFonts w:cstheme="minorHAnsi"/>
                 <w:sz w:val="21"/>
                 <w:szCs w:val="21"/>
               </w:rPr>
-              <w:t>testStandard</w:t>
-            </w:r>
-            <w:proofErr w:type="spellEnd"/>
+              <w:t>{</w:t>
+            </w:r>
             <w:r>
               <w:rPr>
                 <w:rFonts w:cstheme="minorHAnsi"/>
                 <w:sz w:val="21"/>
                 <w:szCs w:val="21"/>
               </w:rPr>
-              <w:t>}</w:t>
-            </w:r>
-          </w:p>
-        </w:tc>
-        <w:tc>
-          <w:tcPr>
-            <w:tcW w:w="3501" w:type="dxa"/>
-            <w:gridSpan w:val="3"/>
-            <w:vAlign w:val="center"/>
-          </w:tcPr>
-          <w:p>
-            <w:pPr>
-              <w:spacing w:after="0" w:line="360" w:lineRule="auto"/>
-              <w:jc w:val="center"/>
-              <w:rPr>
-                <w:rFonts w:cstheme="minorHAnsi"/>
-                <w:color w:val="1F3864" w:themeColor="accent1" w:themeShade="80"/>
-              </w:rPr>
-            </w:pPr>
-            <w:r>
-              <w:rPr>
-                <w:rFonts w:cstheme="minorHAnsi"/>
-                <w:sz w:val="21"/>
-                <w:szCs w:val="21"/>
-              </w:rPr>
-              <w:t>{</w:t>
-            </w:r>
-            <w:proofErr w:type="spellStart"/>
-            <w:r>
-              <w:rPr>
-                <w:rFonts w:cstheme="minorHAnsi"/>
-                <w:sz w:val="21"/>
-                <w:szCs w:val="21"/>
-              </w:rPr>
               <w:t>testProfile</w:t>
             </w:r>
-            <w:proofErr w:type="spellEnd"/>
             <w:r>
               <w:rPr>
                 <w:rFonts w:cstheme="minorHAnsi"/>
@@ -1061,9 +932,8 @@
         </w:trPr>
         <w:tc>
           <w:tcPr>
-            <w:tcW w:w="9355" w:type="dxa"/>
+            <w:tcW w:w="9627" w:type="dxa"/>
             <w:gridSpan w:val="12"/>
-            <w:shd w:val="clear" w:color="auto" w:fill="auto"/>
             <w:vAlign w:val="center"/>
           </w:tcPr>
           <w:p>
@@ -1086,7 +956,7 @@
         </w:trPr>
         <w:tc>
           <w:tcPr>
-            <w:tcW w:w="5338" w:type="dxa"/>
+            <w:tcW w:w="5699" w:type="dxa"/>
             <w:gridSpan w:val="8"/>
             <w:shd w:val="clear" w:color="auto" w:fill="D9E2F3" w:themeFill="accent1" w:themeFillTint="33"/>
             <w:vAlign w:val="center"/>
@@ -1131,7 +1001,7 @@
         </w:tc>
         <w:tc>
           <w:tcPr>
-            <w:tcW w:w="4017" w:type="dxa"/>
+            <w:tcW w:w="3928" w:type="dxa"/>
             <w:gridSpan w:val="4"/>
             <w:vAlign w:val="center"/>
           </w:tcPr>
@@ -1153,7 +1023,7 @@
         </w:trPr>
         <w:tc>
           <w:tcPr>
-            <w:tcW w:w="5338" w:type="dxa"/>
+            <w:tcW w:w="5699" w:type="dxa"/>
             <w:gridSpan w:val="8"/>
             <w:shd w:val="clear" w:color="auto" w:fill="D9E2F3" w:themeFill="accent1" w:themeFillTint="33"/>
             <w:vAlign w:val="center"/>
@@ -1181,7 +1051,7 @@
         </w:tc>
         <w:tc>
           <w:tcPr>
-            <w:tcW w:w="4017" w:type="dxa"/>
+            <w:tcW w:w="3928" w:type="dxa"/>
             <w:gridSpan w:val="4"/>
             <w:vAlign w:val="center"/>
           </w:tcPr>
@@ -1200,25 +1070,7 @@
                 <w:sz w:val="21"/>
                 <w:szCs w:val="21"/>
               </w:rPr>
-              <w:t>{</w:t>
-            </w:r>
-            <w:proofErr w:type="spellStart"/>
-            <w:r>
-              <w:rPr>
-                <w:rFonts w:cstheme="minorHAnsi"/>
-                <w:sz w:val="21"/>
-                <w:szCs w:val="21"/>
-              </w:rPr>
-              <w:t>sampleCondition</w:t>
-            </w:r>
-            <w:proofErr w:type="spellEnd"/>
-            <w:r>
-              <w:rPr>
-                <w:rFonts w:cstheme="minorHAnsi"/>
-                <w:sz w:val="21"/>
-                <w:szCs w:val="21"/>
-              </w:rPr>
-              <w:t>}</w:t>
+              <w:t>{sampleCondition}</w:t>
             </w:r>
           </w:p>
         </w:tc>
@@ -1229,7 +1081,7 @@
         </w:trPr>
         <w:tc>
           <w:tcPr>
-            <w:tcW w:w="5338" w:type="dxa"/>
+            <w:tcW w:w="5699" w:type="dxa"/>
             <w:gridSpan w:val="8"/>
             <w:shd w:val="clear" w:color="auto" w:fill="D9E2F3" w:themeFill="accent1" w:themeFillTint="33"/>
             <w:vAlign w:val="center"/>
@@ -1257,7 +1109,7 @@
         </w:tc>
         <w:tc>
           <w:tcPr>
-            <w:tcW w:w="4017" w:type="dxa"/>
+            <w:tcW w:w="3928" w:type="dxa"/>
             <w:gridSpan w:val="4"/>
             <w:vAlign w:val="center"/>
           </w:tcPr>
@@ -1276,25 +1128,7 @@
                 <w:sz w:val="21"/>
                 <w:szCs w:val="21"/>
               </w:rPr>
-              <w:t>{</w:t>
-            </w:r>
-            <w:proofErr w:type="spellStart"/>
-            <w:r>
-              <w:rPr>
-                <w:rFonts w:cstheme="minorHAnsi"/>
-                <w:sz w:val="21"/>
-                <w:szCs w:val="21"/>
-              </w:rPr>
-              <w:t>typeOfRequest</w:t>
-            </w:r>
-            <w:proofErr w:type="spellEnd"/>
-            <w:r>
-              <w:rPr>
-                <w:rFonts w:cstheme="minorHAnsi"/>
-                <w:sz w:val="21"/>
-                <w:szCs w:val="21"/>
-              </w:rPr>
-              <w:t>}</w:t>
+              <w:t>{typeOfRequest}</w:t>
             </w:r>
           </w:p>
         </w:tc>
@@ -1305,7 +1139,7 @@
         </w:trPr>
         <w:tc>
           <w:tcPr>
-            <w:tcW w:w="5338" w:type="dxa"/>
+            <w:tcW w:w="5699" w:type="dxa"/>
             <w:gridSpan w:val="8"/>
             <w:shd w:val="clear" w:color="auto" w:fill="D9E2F3" w:themeFill="accent1" w:themeFillTint="33"/>
             <w:vAlign w:val="center"/>
@@ -1342,7 +1176,7 @@
         </w:tc>
         <w:tc>
           <w:tcPr>
-            <w:tcW w:w="4017" w:type="dxa"/>
+            <w:tcW w:w="3928" w:type="dxa"/>
             <w:gridSpan w:val="4"/>
             <w:vAlign w:val="center"/>
           </w:tcPr>
@@ -1361,25 +1195,7 @@
                 <w:sz w:val="21"/>
                 <w:szCs w:val="21"/>
               </w:rPr>
-              <w:t>{</w:t>
-            </w:r>
-            <w:proofErr w:type="spellStart"/>
-            <w:r>
-              <w:rPr>
-                <w:rFonts w:cstheme="minorHAnsi"/>
-                <w:sz w:val="21"/>
-                <w:szCs w:val="21"/>
-              </w:rPr>
-              <w:t>testCategory</w:t>
-            </w:r>
-            <w:proofErr w:type="spellEnd"/>
-            <w:r>
-              <w:rPr>
-                <w:rFonts w:cstheme="minorHAnsi"/>
-                <w:sz w:val="21"/>
-                <w:szCs w:val="21"/>
-              </w:rPr>
-              <w:t>}</w:t>
+              <w:t>{testCategory}</w:t>
             </w:r>
           </w:p>
         </w:tc>
@@ -1390,7 +1206,7 @@
         </w:trPr>
         <w:tc>
           <w:tcPr>
-            <w:tcW w:w="5338" w:type="dxa"/>
+            <w:tcW w:w="5699" w:type="dxa"/>
             <w:gridSpan w:val="8"/>
             <w:shd w:val="clear" w:color="auto" w:fill="D9E2F3" w:themeFill="accent1" w:themeFillTint="33"/>
             <w:vAlign w:val="center"/>
@@ -1418,7 +1234,7 @@
         </w:tc>
         <w:tc>
           <w:tcPr>
-            <w:tcW w:w="4017" w:type="dxa"/>
+            <w:tcW w:w="3928" w:type="dxa"/>
             <w:gridSpan w:val="4"/>
             <w:vAlign w:val="center"/>
           </w:tcPr>
@@ -1437,25 +1253,7 @@
                 <w:sz w:val="21"/>
                 <w:szCs w:val="21"/>
               </w:rPr>
-              <w:t>{</w:t>
-            </w:r>
-            <w:proofErr w:type="spellStart"/>
-            <w:r>
-              <w:rPr>
-                <w:rFonts w:cstheme="minorHAnsi"/>
-                <w:sz w:val="21"/>
-                <w:szCs w:val="21"/>
-              </w:rPr>
-              <w:t>testDiscipline</w:t>
-            </w:r>
-            <w:proofErr w:type="spellEnd"/>
-            <w:r>
-              <w:rPr>
-                <w:rFonts w:cstheme="minorHAnsi"/>
-                <w:sz w:val="21"/>
-                <w:szCs w:val="21"/>
-              </w:rPr>
-              <w:t>}</w:t>
+              <w:t>{testDiscipline}</w:t>
             </w:r>
           </w:p>
         </w:tc>
@@ -1466,7 +1264,7 @@
         </w:trPr>
         <w:tc>
           <w:tcPr>
-            <w:tcW w:w="5338" w:type="dxa"/>
+            <w:tcW w:w="5699" w:type="dxa"/>
             <w:gridSpan w:val="8"/>
             <w:shd w:val="clear" w:color="auto" w:fill="D9E2F3" w:themeFill="accent1" w:themeFillTint="33"/>
             <w:vAlign w:val="center"/>
@@ -1494,7 +1292,7 @@
         </w:tc>
         <w:tc>
           <w:tcPr>
-            <w:tcW w:w="4017" w:type="dxa"/>
+            <w:tcW w:w="3928" w:type="dxa"/>
             <w:gridSpan w:val="4"/>
             <w:vAlign w:val="center"/>
           </w:tcPr>
@@ -1513,25 +1311,7 @@
                 <w:sz w:val="21"/>
                 <w:szCs w:val="21"/>
               </w:rPr>
-              <w:t>{</w:t>
-            </w:r>
-            <w:proofErr w:type="spellStart"/>
-            <w:r>
-              <w:rPr>
-                <w:rFonts w:cstheme="minorHAnsi"/>
-                <w:sz w:val="21"/>
-                <w:szCs w:val="21"/>
-              </w:rPr>
-              <w:t>reportType</w:t>
-            </w:r>
-            <w:proofErr w:type="spellEnd"/>
-            <w:r>
-              <w:rPr>
-                <w:rFonts w:cstheme="minorHAnsi"/>
-                <w:sz w:val="21"/>
-                <w:szCs w:val="21"/>
-              </w:rPr>
-              <w:t>}</w:t>
+              <w:t>{reportType}</w:t>
             </w:r>
           </w:p>
         </w:tc>
@@ -1542,7 +1322,7 @@
         </w:trPr>
         <w:tc>
           <w:tcPr>
-            <w:tcW w:w="9355" w:type="dxa"/>
+            <w:tcW w:w="9627" w:type="dxa"/>
             <w:gridSpan w:val="12"/>
             <w:shd w:val="clear" w:color="auto" w:fill="D0CECE" w:themeFill="background2" w:themeFillShade="E6"/>
             <w:vAlign w:val="center"/>
@@ -1572,7 +1352,7 @@
         </w:trPr>
         <w:tc>
           <w:tcPr>
-            <w:tcW w:w="4167" w:type="dxa"/>
+            <w:tcW w:w="4676" w:type="dxa"/>
             <w:gridSpan w:val="5"/>
             <w:shd w:val="clear" w:color="auto" w:fill="D9E2F3" w:themeFill="accent1" w:themeFillTint="33"/>
             <w:vAlign w:val="center"/>
@@ -1606,7 +1386,7 @@
         </w:tc>
         <w:tc>
           <w:tcPr>
-            <w:tcW w:w="5188" w:type="dxa"/>
+            <w:tcW w:w="4951" w:type="dxa"/>
             <w:gridSpan w:val="7"/>
             <w:vAlign w:val="center"/>
           </w:tcPr>
@@ -1625,25 +1405,7 @@
                 <w:sz w:val="20"/>
                 <w:szCs w:val="20"/>
               </w:rPr>
-              <w:t>{</w:t>
-            </w:r>
-            <w:proofErr w:type="spellStart"/>
-            <w:r>
-              <w:rPr>
-                <w:rFonts w:cstheme="minorHAnsi"/>
-                <w:sz w:val="20"/>
-                <w:szCs w:val="20"/>
-              </w:rPr>
-              <w:t>customerName</w:t>
-            </w:r>
-            <w:proofErr w:type="spellEnd"/>
-            <w:r>
-              <w:rPr>
-                <w:rFonts w:cstheme="minorHAnsi"/>
-                <w:sz w:val="20"/>
-                <w:szCs w:val="20"/>
-              </w:rPr>
-              <w:t>}</w:t>
+              <w:t>{customerName}</w:t>
             </w:r>
           </w:p>
         </w:tc>
@@ -1654,7 +1416,7 @@
         </w:trPr>
         <w:tc>
           <w:tcPr>
-            <w:tcW w:w="4167" w:type="dxa"/>
+            <w:tcW w:w="4676" w:type="dxa"/>
             <w:gridSpan w:val="5"/>
             <w:shd w:val="clear" w:color="auto" w:fill="D9E2F3" w:themeFill="accent1" w:themeFillTint="33"/>
             <w:vAlign w:val="center"/>
@@ -1680,7 +1442,7 @@
         </w:tc>
         <w:tc>
           <w:tcPr>
-            <w:tcW w:w="5188" w:type="dxa"/>
+            <w:tcW w:w="4951" w:type="dxa"/>
             <w:gridSpan w:val="7"/>
             <w:vAlign w:val="center"/>
           </w:tcPr>
@@ -1699,25 +1461,7 @@
                 <w:sz w:val="20"/>
                 <w:szCs w:val="20"/>
               </w:rPr>
-              <w:t>{</w:t>
-            </w:r>
-            <w:proofErr w:type="spellStart"/>
-            <w:r>
-              <w:rPr>
-                <w:rFonts w:cstheme="minorHAnsi"/>
-                <w:sz w:val="20"/>
-                <w:szCs w:val="20"/>
-              </w:rPr>
-              <w:t>srfDate</w:t>
-            </w:r>
-            <w:proofErr w:type="spellEnd"/>
-            <w:r>
-              <w:rPr>
-                <w:rFonts w:cstheme="minorHAnsi"/>
-                <w:sz w:val="20"/>
-                <w:szCs w:val="20"/>
-              </w:rPr>
-              <w:t>}</w:t>
+              <w:t>{srfDate}</w:t>
             </w:r>
           </w:p>
         </w:tc>
@@ -1728,7 +1472,7 @@
         </w:trPr>
         <w:tc>
           <w:tcPr>
-            <w:tcW w:w="4167" w:type="dxa"/>
+            <w:tcW w:w="4676" w:type="dxa"/>
             <w:gridSpan w:val="5"/>
             <w:shd w:val="clear" w:color="auto" w:fill="D9E2F3" w:themeFill="accent1" w:themeFillTint="33"/>
             <w:vAlign w:val="center"/>
@@ -1754,7 +1498,7 @@
         </w:tc>
         <w:tc>
           <w:tcPr>
-            <w:tcW w:w="5188" w:type="dxa"/>
+            <w:tcW w:w="4951" w:type="dxa"/>
             <w:gridSpan w:val="7"/>
             <w:vAlign w:val="center"/>
           </w:tcPr>
@@ -1773,25 +1517,7 @@
                 <w:sz w:val="21"/>
                 <w:szCs w:val="21"/>
               </w:rPr>
-              <w:t>{</w:t>
-            </w:r>
-            <w:proofErr w:type="spellStart"/>
-            <w:r>
-              <w:rPr>
-                <w:rFonts w:cstheme="minorHAnsi"/>
-                <w:sz w:val="21"/>
-                <w:szCs w:val="21"/>
-              </w:rPr>
-              <w:t>customerPhone</w:t>
-            </w:r>
-            <w:proofErr w:type="spellEnd"/>
-            <w:r>
-              <w:rPr>
-                <w:rFonts w:cstheme="minorHAnsi"/>
-                <w:sz w:val="21"/>
-                <w:szCs w:val="21"/>
-              </w:rPr>
-              <w:t>}</w:t>
+              <w:t>{customerPhone}</w:t>
             </w:r>
           </w:p>
         </w:tc>
@@ -1802,7 +1528,7 @@
         </w:trPr>
         <w:tc>
           <w:tcPr>
-            <w:tcW w:w="4167" w:type="dxa"/>
+            <w:tcW w:w="4676" w:type="dxa"/>
             <w:gridSpan w:val="5"/>
             <w:shd w:val="clear" w:color="auto" w:fill="D9E2F3" w:themeFill="accent1" w:themeFillTint="33"/>
             <w:vAlign w:val="center"/>
@@ -1828,7 +1554,7 @@
         </w:tc>
         <w:tc>
           <w:tcPr>
-            <w:tcW w:w="5188" w:type="dxa"/>
+            <w:tcW w:w="4951" w:type="dxa"/>
             <w:gridSpan w:val="7"/>
             <w:vAlign w:val="center"/>
           </w:tcPr>
@@ -1847,25 +1573,63 @@
                 <w:sz w:val="21"/>
                 <w:szCs w:val="21"/>
               </w:rPr>
-              <w:t>{</w:t>
-            </w:r>
-            <w:proofErr w:type="spellStart"/>
-            <w:r>
+              <w:t>{customerEmail}</w:t>
+            </w:r>
+          </w:p>
+        </w:tc>
+      </w:tr>
+      <w:tr>
+        <w:trPr>
+          <w:trHeight w:val="431"/>
+        </w:trPr>
+        <w:tc>
+          <w:tcPr>
+            <w:tcW w:w="4676" w:type="dxa"/>
+            <w:gridSpan w:val="5"/>
+            <w:shd w:val="clear" w:color="auto" w:fill="D9E2F3" w:themeFill="accent1" w:themeFillTint="33"/>
+            <w:vAlign w:val="center"/>
+          </w:tcPr>
+          <w:p>
+            <w:pPr>
+              <w:spacing w:after="0"/>
+              <w:rPr>
+                <w:rFonts w:cstheme="minorHAnsi"/>
+                <w:sz w:val="20"/>
+                <w:szCs w:val="20"/>
+              </w:rPr>
+            </w:pPr>
+            <w:r>
+              <w:rPr>
+                <w:rFonts w:cstheme="minorHAnsi"/>
+                <w:sz w:val="20"/>
+                <w:szCs w:val="20"/>
+              </w:rPr>
+              <w:t>Test Witnessed By</w:t>
+            </w:r>
+          </w:p>
+        </w:tc>
+        <w:tc>
+          <w:tcPr>
+            <w:tcW w:w="4951" w:type="dxa"/>
+            <w:gridSpan w:val="7"/>
+            <w:vAlign w:val="center"/>
+          </w:tcPr>
+          <w:p>
+            <w:pPr>
+              <w:spacing w:after="0"/>
               <w:rPr>
                 <w:rFonts w:cstheme="minorHAnsi"/>
                 <w:sz w:val="21"/>
                 <w:szCs w:val="21"/>
               </w:rPr>
-              <w:t>customerEmail</w:t>
-            </w:r>
-            <w:proofErr w:type="spellEnd"/>
+            </w:pPr>
             <w:r>
               <w:rPr>
                 <w:rFonts w:cstheme="minorHAnsi"/>
                 <w:sz w:val="21"/>
                 <w:szCs w:val="21"/>
               </w:rPr>
-              <w:t>}</w:t>
+              <w:t>{testWitnessedBy}</w:t>
             </w:r>
           </w:p>
         </w:tc>
@@ -1873,9 +1637,8 @@
       <w:tr>
         <w:tc>
           <w:tcPr>
-            <w:tcW w:w="9355" w:type="dxa"/>
+            <w:tcW w:w="9627" w:type="dxa"/>
             <w:gridSpan w:val="12"/>
-            <w:shd w:val="clear" w:color="auto" w:fill="auto"/>
             <w:vAlign w:val="center"/>
           </w:tcPr>
           <w:p>
@@ -1942,27 +1705,7 @@
                 <w:sz w:val="20"/>
                 <w:szCs w:val="20"/>
               </w:rPr>
-              <w:t>{</w:t>
-            </w:r>
-            <w:proofErr w:type="spellStart"/>
-            <w:r>
-              <w:rPr>
-                <w:rFonts w:cstheme="minorHAnsi"/>
-                <w:color w:val="1F3864" w:themeColor="accent1" w:themeShade="80"/>
-                <w:sz w:val="20"/>
-                <w:szCs w:val="20"/>
-              </w:rPr>
-              <w:t>testInstructions</w:t>
-            </w:r>
-            <w:proofErr w:type="spellEnd"/>
-            <w:r>
-              <w:rPr>
-                <w:rFonts w:cstheme="minorHAnsi"/>
-                <w:color w:val="1F3864" w:themeColor="accent1" w:themeShade="80"/>
-                <w:sz w:val="20"/>
-                <w:szCs w:val="20"/>
-              </w:rPr>
-              <w:t>}</w:t>
+              <w:t>{testInstructions}</w:t>
             </w:r>
           </w:p>
         </w:tc>
@@ -2274,23 +2017,7 @@
                 <w:sz w:val="26"/>
                 <w:szCs w:val="26"/>
               </w:rPr>
-              <w:t>{</w:t>
-            </w:r>
-            <w:proofErr w:type="spellStart"/>
-            <w:r>
-              <w:rPr>
-                <w:sz w:val="26"/>
-                <w:szCs w:val="26"/>
-              </w:rPr>
-              <w:t>srfNumber</w:t>
-            </w:r>
-            <w:proofErr w:type="spellEnd"/>
-            <w:r>
-              <w:rPr>
-                <w:sz w:val="26"/>
-                <w:szCs w:val="26"/>
-              </w:rPr>
-              <w:t>}</w:t>
+              <w:t>{srfNumber}</w:t>
             </w:r>
           </w:p>
         </w:tc>
@@ -2332,7 +2059,6 @@
               </w:rPr>
               <w:t>{</w:t>
             </w:r>
-            <w:proofErr w:type="spellStart"/>
             <w:r>
               <w:rPr>
                 <w:rFonts w:cstheme="minorHAnsi"/>
@@ -2341,7 +2067,6 @@
               </w:rPr>
               <w:t>itemReceivedDate</w:t>
             </w:r>
-            <w:proofErr w:type="spellEnd"/>
             <w:r>
               <w:rPr>
                 <w:rFonts w:cstheme="minorHAnsi"/>
@@ -2375,25 +2100,7 @@
                 <w:sz w:val="21"/>
                 <w:szCs w:val="21"/>
               </w:rPr>
-              <w:t>{</w:t>
-            </w:r>
-            <w:proofErr w:type="spellStart"/>
-            <w:r>
-              <w:rPr>
-                <w:rFonts w:cstheme="minorHAnsi"/>
-                <w:sz w:val="21"/>
-                <w:szCs w:val="21"/>
-              </w:rPr>
-              <w:t>jcOpenDate</w:t>
-            </w:r>
-            <w:proofErr w:type="spellEnd"/>
-            <w:r>
-              <w:rPr>
-                <w:rFonts w:cstheme="minorHAnsi"/>
-                <w:sz w:val="21"/>
-                <w:szCs w:val="21"/>
-              </w:rPr>
-              <w:t>}</w:t>
+              <w:t>{jcOpenDate}</w:t>
             </w:r>
           </w:p>
           <w:p>
@@ -2425,25 +2132,7 @@
                 <w:sz w:val="21"/>
                 <w:szCs w:val="21"/>
               </w:rPr>
-              <w:t>{</w:t>
-            </w:r>
-            <w:proofErr w:type="spellStart"/>
-            <w:r>
-              <w:rPr>
-                <w:rFonts w:cstheme="minorHAnsi"/>
-                <w:sz w:val="21"/>
-                <w:szCs w:val="21"/>
-              </w:rPr>
-              <w:t>jcCloseDate</w:t>
-            </w:r>
-            <w:proofErr w:type="spellEnd"/>
-            <w:r>
-              <w:rPr>
-                <w:rFonts w:cstheme="minorHAnsi"/>
-                <w:sz w:val="21"/>
-                <w:szCs w:val="21"/>
-              </w:rPr>
-              <w:t>}</w:t>
+              <w:t>{jcCloseDate}</w:t>
             </w:r>
           </w:p>
         </w:tc>
@@ -2491,25 +2180,7 @@
                 <w:sz w:val="21"/>
                 <w:szCs w:val="21"/>
               </w:rPr>
-              <w:t>{</w:t>
-            </w:r>
-            <w:proofErr w:type="spellStart"/>
-            <w:r>
-              <w:rPr>
-                <w:rFonts w:cstheme="minorHAnsi"/>
-                <w:sz w:val="21"/>
-                <w:szCs w:val="21"/>
-              </w:rPr>
-              <w:t>jcStatus</w:t>
-            </w:r>
-            <w:proofErr w:type="spellEnd"/>
-            <w:r>
-              <w:rPr>
-                <w:rFonts w:cstheme="minorHAnsi"/>
-                <w:sz w:val="21"/>
-                <w:szCs w:val="21"/>
-              </w:rPr>
-              <w:t>}</w:t>
+              <w:t>{jcStatus}</w:t>
             </w:r>
           </w:p>
           <w:p>
@@ -2657,29 +2328,7 @@
                 <w:szCs w:val="21"/>
                 <w:shd w:val="clear" w:color="auto" w:fill="FFFFFF"/>
               </w:rPr>
-              <w:t>} {/</w:t>
-            </w:r>
-            <w:proofErr w:type="spellStart"/>
-            <w:r>
-              <w:rPr>
-                <w:rFonts w:cstheme="minorHAnsi"/>
-                <w:color w:val="000000"/>
-                <w:sz w:val="21"/>
-                <w:szCs w:val="21"/>
-                <w:shd w:val="clear" w:color="auto" w:fill="FFFFFF"/>
-              </w:rPr>
-              <w:t>testDetails</w:t>
-            </w:r>
-            <w:proofErr w:type="spellEnd"/>
-            <w:r>
-              <w:rPr>
-                <w:rFonts w:cstheme="minorHAnsi"/>
-                <w:color w:val="000000"/>
-                <w:sz w:val="21"/>
-                <w:szCs w:val="21"/>
-                <w:shd w:val="clear" w:color="auto" w:fill="FFFFFF"/>
-              </w:rPr>
-              <w:t>}</w:t>
+              <w:t>} {/testDetails}</w:t>
             </w:r>
           </w:p>
         </w:tc>
@@ -3134,14 +2783,7 @@
                 <w:rFonts w:cstheme="minorHAnsi"/>
                 <w:b/>
               </w:rPr>
-              <w:t>Tests/</w:t>
-            </w:r>
-            <w:r>
-              <w:rPr>
-                <w:rFonts w:cstheme="minorHAnsi"/>
-                <w:b/>
-              </w:rPr>
-              <w:t>Hours</w:t>
+              <w:t>Tests/Hours</w:t>
             </w:r>
           </w:p>
         </w:tc>
@@ -3233,7 +2875,6 @@
               </w:rPr>
               <w:t>{#testDetails} {</w:t>
             </w:r>
-            <w:proofErr w:type="spellStart"/>
             <w:r>
               <w:rPr>
                 <w:rFonts w:cstheme="minorHAnsi"/>
@@ -3242,7 +2883,6 @@
               </w:rPr>
               <w:t>slNoCounter</w:t>
             </w:r>
-            <w:proofErr w:type="spellEnd"/>
             <w:r>
               <w:rPr>
                 <w:rFonts w:cstheme="minorHAnsi"/>
@@ -3269,21 +2909,7 @@
               <w:rPr>
                 <w:rFonts w:cstheme="minorHAnsi"/>
               </w:rPr>
-              <w:t>{</w:t>
-            </w:r>
-            <w:proofErr w:type="spellStart"/>
-            <w:r>
-              <w:rPr>
-                <w:rFonts w:cstheme="minorHAnsi"/>
-              </w:rPr>
-              <w:t>testName</w:t>
-            </w:r>
-            <w:proofErr w:type="spellEnd"/>
-            <w:r>
-              <w:rPr>
-                <w:rFonts w:cstheme="minorHAnsi"/>
-              </w:rPr>
-              <w:t>}</w:t>
+              <w:t>{testName}</w:t>
             </w:r>
           </w:p>
         </w:tc>
@@ -3305,21 +2931,7 @@
               <w:rPr>
                 <w:rFonts w:cstheme="minorHAnsi"/>
               </w:rPr>
-              <w:t>{</w:t>
-            </w:r>
-            <w:proofErr w:type="spellStart"/>
-            <w:r>
-              <w:rPr>
-                <w:rFonts w:cstheme="minorHAnsi"/>
-              </w:rPr>
-              <w:t>testChamber</w:t>
-            </w:r>
-            <w:proofErr w:type="spellEnd"/>
-            <w:r>
-              <w:rPr>
-                <w:rFonts w:cstheme="minorHAnsi"/>
-              </w:rPr>
-              <w:t>}</w:t>
+              <w:t>{testChamber}</w:t>
             </w:r>
           </w:p>
         </w:tc>
@@ -3344,23 +2956,7 @@
                 <w:rFonts w:cstheme="minorHAnsi"/>
                 <w:bCs/>
               </w:rPr>
-              <w:t>{</w:t>
-            </w:r>
-            <w:proofErr w:type="spellStart"/>
-            <w:r>
-              <w:rPr>
-                <w:rFonts w:cstheme="minorHAnsi"/>
-                <w:bCs/>
-              </w:rPr>
-              <w:t>eutSerialNo</w:t>
-            </w:r>
-            <w:proofErr w:type="spellEnd"/>
-            <w:r>
-              <w:rPr>
-                <w:rFonts w:cstheme="minorHAnsi"/>
-                <w:bCs/>
-              </w:rPr>
-              <w:t>}</w:t>
+              <w:t>{eutSerialNo}</w:t>
             </w:r>
           </w:p>
         </w:tc>
@@ -3496,7 +3092,6 @@
               </w:rPr>
               <w:t>{/</w:t>
             </w:r>
-            <w:proofErr w:type="spellStart"/>
             <w:r>
               <w:rPr>
                 <w:rFonts w:cstheme="minorHAnsi"/>
@@ -3504,7 +3099,6 @@
               </w:rPr>
               <w:t>startDate</w:t>
             </w:r>
-            <w:proofErr w:type="spellEnd"/>
             <w:r>
               <w:rPr>
                 <w:rFonts w:cstheme="minorHAnsi"/>
@@ -3559,23 +3153,7 @@
                 <w:rFonts w:cstheme="minorHAnsi"/>
                 <w:bCs/>
               </w:rPr>
-              <w:t>{</w:t>
-            </w:r>
-            <w:proofErr w:type="spellStart"/>
-            <w:r>
-              <w:rPr>
-                <w:rFonts w:cstheme="minorHAnsi"/>
-                <w:bCs/>
-              </w:rPr>
-              <w:t>testStartedBy</w:t>
-            </w:r>
-            <w:proofErr w:type="spellEnd"/>
-            <w:r>
-              <w:rPr>
-                <w:rFonts w:cstheme="minorHAnsi"/>
-                <w:bCs/>
-              </w:rPr>
-              <w:t>}</w:t>
+              <w:t>{testStartedBy}</w:t>
             </w:r>
           </w:p>
         </w:tc>
@@ -3690,15 +3268,7 @@
                 <w:rFonts w:cstheme="minorHAnsi"/>
                 <w:bCs/>
               </w:rPr>
-              <w:t>/</w:t>
-            </w:r>
-            <w:proofErr w:type="spellStart"/>
-            <w:r>
-              <w:rPr>
-                <w:rFonts w:cstheme="minorHAnsi"/>
-                <w:bCs/>
-              </w:rPr>
-              <w:t>end</w:t>
+              <w:t>/end</w:t>
             </w:r>
             <w:r>
               <w:rPr>
@@ -3707,7 +3277,6 @@
               </w:rPr>
               <w:t>Date</w:t>
             </w:r>
-            <w:proofErr w:type="spellEnd"/>
             <w:r>
               <w:rPr>
                 <w:rFonts w:cstheme="minorHAnsi"/>
@@ -3762,23 +3331,7 @@
                 <w:rFonts w:cstheme="minorHAnsi"/>
                 <w:bCs/>
               </w:rPr>
-              <w:t>{</w:t>
-            </w:r>
-            <w:proofErr w:type="spellStart"/>
-            <w:r>
-              <w:rPr>
-                <w:rFonts w:cstheme="minorHAnsi"/>
-                <w:bCs/>
-              </w:rPr>
-              <w:t>testEndedBy</w:t>
-            </w:r>
-            <w:proofErr w:type="spellEnd"/>
-            <w:r>
-              <w:rPr>
-                <w:rFonts w:cstheme="minorHAnsi"/>
-                <w:bCs/>
-              </w:rPr>
-              <w:t>}</w:t>
+              <w:t>{testEndedBy}</w:t>
             </w:r>
           </w:p>
         </w:tc>
@@ -3827,15 +3380,7 @@
                 <w:rFonts w:cstheme="minorHAnsi"/>
                 <w:bCs/>
               </w:rPr>
-              <w:t>{</w:t>
-            </w:r>
-            <w:proofErr w:type="spellStart"/>
-            <w:r>
-              <w:rPr>
-                <w:rFonts w:cstheme="minorHAnsi"/>
-                <w:bCs/>
-              </w:rPr>
-              <w:t>testRe</w:t>
+              <w:t>{testRe</w:t>
             </w:r>
             <w:r>
               <w:rPr>
@@ -3863,15 +3408,7 @@
                 <w:rFonts w:cstheme="minorHAnsi"/>
                 <w:bCs/>
               </w:rPr>
-              <w:t>dBy</w:t>
-            </w:r>
-            <w:proofErr w:type="spellEnd"/>
-            <w:r>
-              <w:rPr>
-                <w:rFonts w:cstheme="minorHAnsi"/>
-                <w:bCs/>
-              </w:rPr>
-              <w:t>}</w:t>
+              <w:t>dBy}</w:t>
             </w:r>
           </w:p>
         </w:tc>
@@ -3899,14 +3436,12 @@
               </w:rPr>
               <w:t>{</w:t>
             </w:r>
-            <w:proofErr w:type="spellStart"/>
             <w:r>
               <w:rPr>
                 <w:rFonts w:cstheme="minorHAnsi"/>
               </w:rPr>
               <w:t>actualTestDuration</w:t>
             </w:r>
-            <w:proofErr w:type="spellEnd"/>
             <w:r>
               <w:rPr>
                 <w:rFonts w:cstheme="minorHAnsi"/>
@@ -3963,21 +3498,7 @@
               <w:rPr>
                 <w:rFonts w:cstheme="minorHAnsi"/>
               </w:rPr>
-              <w:t>{</w:t>
-            </w:r>
-            <w:proofErr w:type="spellStart"/>
-            <w:r>
-              <w:rPr>
-                <w:rFonts w:cstheme="minorHAnsi"/>
-              </w:rPr>
-              <w:t>reportNumber</w:t>
-            </w:r>
-            <w:proofErr w:type="spellEnd"/>
-            <w:r>
-              <w:rPr>
-                <w:rFonts w:cstheme="minorHAnsi"/>
-              </w:rPr>
-              <w:t>}</w:t>
+              <w:t>{reportNumber}</w:t>
             </w:r>
           </w:p>
         </w:tc>
@@ -4004,25 +3525,7 @@
                 <w:color w:val="000000"/>
                 <w:shd w:val="clear" w:color="auto" w:fill="FFFFFF"/>
               </w:rPr>
-              <w:t>{</w:t>
-            </w:r>
-            <w:proofErr w:type="spellStart"/>
-            <w:r>
-              <w:rPr>
-                <w:rFonts w:cstheme="minorHAnsi"/>
-                <w:color w:val="000000"/>
-                <w:shd w:val="clear" w:color="auto" w:fill="FFFFFF"/>
-              </w:rPr>
-              <w:t>preparedBy</w:t>
-            </w:r>
-            <w:proofErr w:type="spellEnd"/>
-            <w:r>
-              <w:rPr>
-                <w:rFonts w:cstheme="minorHAnsi"/>
-                <w:color w:val="000000"/>
-                <w:shd w:val="clear" w:color="auto" w:fill="FFFFFF"/>
-              </w:rPr>
-              <w:t>}</w:t>
+              <w:t>{preparedBy}</w:t>
             </w:r>
           </w:p>
           <w:p>
@@ -4044,25 +3547,7 @@
                 <w:color w:val="000000"/>
                 <w:shd w:val="clear" w:color="auto" w:fill="FFFFFF"/>
               </w:rPr>
-              <w:t>{/</w:t>
-            </w:r>
-            <w:proofErr w:type="spellStart"/>
-            <w:r>
-              <w:rPr>
-                <w:rFonts w:cstheme="minorHAnsi"/>
-                <w:color w:val="000000"/>
-                <w:shd w:val="clear" w:color="auto" w:fill="FFFFFF"/>
-              </w:rPr>
-              <w:t>testDetails</w:t>
-            </w:r>
-            <w:proofErr w:type="spellEnd"/>
-            <w:r>
-              <w:rPr>
-                <w:rFonts w:cstheme="minorHAnsi"/>
-                <w:color w:val="000000"/>
-                <w:shd w:val="clear" w:color="auto" w:fill="FFFFFF"/>
-              </w:rPr>
-              <w:t>}</w:t>
+              <w:t>{/testDetails}</w:t>
             </w:r>
           </w:p>
         </w:tc>
@@ -4126,25 +3611,7 @@
                 <w:sz w:val="21"/>
                 <w:szCs w:val="21"/>
               </w:rPr>
-              <w:t>{</w:t>
-            </w:r>
-            <w:proofErr w:type="spellStart"/>
-            <w:r>
-              <w:rPr>
-                <w:rFonts w:cstheme="minorHAnsi"/>
-                <w:sz w:val="21"/>
-                <w:szCs w:val="21"/>
-              </w:rPr>
-              <w:t>jcOpenDate</w:t>
-            </w:r>
-            <w:proofErr w:type="spellEnd"/>
-            <w:r>
-              <w:rPr>
-                <w:rFonts w:cstheme="minorHAnsi"/>
-                <w:sz w:val="21"/>
-                <w:szCs w:val="21"/>
-              </w:rPr>
-              <w:t>}</w:t>
+              <w:t>{jcOpenDate}</w:t>
             </w:r>
           </w:p>
         </w:tc>
@@ -4194,25 +3661,7 @@
                 <w:sz w:val="21"/>
                 <w:szCs w:val="21"/>
               </w:rPr>
-              <w:t>{</w:t>
-            </w:r>
-            <w:proofErr w:type="spellStart"/>
-            <w:r>
-              <w:rPr>
-                <w:rFonts w:cstheme="minorHAnsi"/>
-                <w:sz w:val="21"/>
-                <w:szCs w:val="21"/>
-              </w:rPr>
-              <w:t>testIncharge</w:t>
-            </w:r>
-            <w:proofErr w:type="spellEnd"/>
-            <w:r>
-              <w:rPr>
-                <w:rFonts w:cstheme="minorHAnsi"/>
-                <w:sz w:val="21"/>
-                <w:szCs w:val="21"/>
-              </w:rPr>
-              <w:t>}</w:t>
+              <w:t>{testIncharge}</w:t>
             </w:r>
           </w:p>
           <w:p>
@@ -4349,29 +3798,7 @@
         <w:sz w:val="20"/>
         <w:szCs w:val="20"/>
       </w:rPr>
-      <w:t xml:space="preserve">Analytic Solutions LLP, #B131/A, </w:t>
-    </w:r>
-    <w:proofErr w:type="spellStart"/>
-    <w:r>
-      <w:rPr>
-        <w:rFonts w:ascii="Calibri" w:hAnsi="Calibri" w:cs="Calibri"/>
-        <w:b/>
-        <w:color w:val="000000" w:themeColor="text1"/>
-        <w:sz w:val="20"/>
-        <w:szCs w:val="20"/>
-      </w:rPr>
-      <w:t>Devasandra</w:t>
-    </w:r>
-    <w:proofErr w:type="spellEnd"/>
-    <w:r>
-      <w:rPr>
-        <w:rFonts w:ascii="Calibri" w:hAnsi="Calibri" w:cs="Calibri"/>
-        <w:b/>
-        <w:color w:val="000000" w:themeColor="text1"/>
-        <w:sz w:val="20"/>
-        <w:szCs w:val="20"/>
-      </w:rPr>
-      <w:t xml:space="preserve"> Industrial Estate, Whitefield Road, Mahadevapura, Bangalore – 560048, India. </w:t>
+      <w:t xml:space="preserve">Analytic Solutions LLP, #B131/A, Devasandra Industrial Estate, Whitefield Road, Mahadevapura, Bangalore – 560048, India. </w:t>
     </w:r>
     <w:r>
       <w:rPr>
@@ -4531,23 +3958,7 @@
                               <w:sz w:val="24"/>
                               <w:szCs w:val="24"/>
                             </w:rPr>
-                            <w:t>{</w:t>
-                          </w:r>
-                          <w:proofErr w:type="spellStart"/>
-                          <w:r>
-                            <w:rPr>
-                              <w:sz w:val="24"/>
-                              <w:szCs w:val="24"/>
-                            </w:rPr>
-                            <w:t>srfNumber</w:t>
-                          </w:r>
-                          <w:proofErr w:type="spellEnd"/>
-                          <w:r>
-                            <w:rPr>
-                              <w:sz w:val="24"/>
-                              <w:szCs w:val="24"/>
-                            </w:rPr>
-                            <w:t>}</w:t>
+                            <w:t>{srfNumber}</w:t>
                           </w:r>
                           <w:r>
                             <w:rPr>
@@ -4626,23 +4037,7 @@
                         <w:sz w:val="24"/>
                         <w:szCs w:val="24"/>
                       </w:rPr>
-                      <w:t>{</w:t>
-                    </w:r>
-                    <w:proofErr w:type="spellStart"/>
-                    <w:r>
-                      <w:rPr>
-                        <w:sz w:val="24"/>
-                        <w:szCs w:val="24"/>
-                      </w:rPr>
-                      <w:t>srfNumber</w:t>
-                    </w:r>
-                    <w:proofErr w:type="spellEnd"/>
-                    <w:r>
-                      <w:rPr>
-                        <w:sz w:val="24"/>
-                        <w:szCs w:val="24"/>
-                      </w:rPr>
-                      <w:t>}</w:t>
+                      <w:t>{srfNumber}</w:t>
                     </w:r>
                     <w:r>
                       <w:rPr>
@@ -4899,27 +4294,7 @@
                               <w:sz w:val="28"/>
                               <w:szCs w:val="28"/>
                             </w:rPr>
-                            <w:t>{</w:t>
-                          </w:r>
-                          <w:proofErr w:type="spellStart"/>
-                          <w:r>
-                            <w:rPr>
-                              <w:b/>
-                              <w:bCs/>
-                              <w:sz w:val="28"/>
-                              <w:szCs w:val="28"/>
-                            </w:rPr>
-                            <w:t>jcNumber</w:t>
-                          </w:r>
-                          <w:proofErr w:type="spellEnd"/>
-                          <w:r>
-                            <w:rPr>
-                              <w:b/>
-                              <w:bCs/>
-                              <w:sz w:val="28"/>
-                              <w:szCs w:val="28"/>
-                            </w:rPr>
-                            <w:t>}</w:t>
+                            <w:t>{jcNumber}</w:t>
                           </w:r>
                         </w:p>
                         <w:p>
@@ -4978,27 +4353,7 @@
                         <w:sz w:val="28"/>
                         <w:szCs w:val="28"/>
                       </w:rPr>
-                      <w:t>{</w:t>
-                    </w:r>
-                    <w:proofErr w:type="spellStart"/>
-                    <w:r>
-                      <w:rPr>
-                        <w:b/>
-                        <w:bCs/>
-                        <w:sz w:val="28"/>
-                        <w:szCs w:val="28"/>
-                      </w:rPr>
-                      <w:t>jcNumber</w:t>
-                    </w:r>
-                    <w:proofErr w:type="spellEnd"/>
-                    <w:r>
-                      <w:rPr>
-                        <w:b/>
-                        <w:bCs/>
-                        <w:sz w:val="28"/>
-                        <w:szCs w:val="28"/>
-                      </w:rPr>
-                      <w:t>}</w:t>
+                      <w:t>{jcNumber}</w:t>
                     </w:r>
                   </w:p>
                   <w:p>
@@ -5793,6 +5148,7 @@
   <w:style w:type="character" w:default="1" w:styleId="DefaultParagraphFont">
     <w:name w:val="Default Paragraph Font"/>
     <w:uiPriority w:val="1"/>
+    <w:semiHidden/>
     <w:unhideWhenUsed/>
   </w:style>
   <w:style w:type="table" w:default="1" w:styleId="TableNormal">

</xml_diff>